<commit_message>
Updated Think Aloud Documentation
</commit_message>
<xml_diff>
--- a/ThinkAloud.docx
+++ b/ThinkAloud.docx
@@ -23,12 +23,234 @@
       </w:r>
     </w:p>
     <w:p>
+      <w:pPr>
+        <w:rPr>
+          <w:sz w:val="24"/>
+          <w:szCs w:val="24"/>
+        </w:rPr>
+      </w:pPr>
       <w:r>
         <w:rPr>
           <w:sz w:val="24"/>
           <w:szCs w:val="24"/>
         </w:rPr>
         <w:t>This week, I decided to change the direction of my think aloud. I’m instead going to be focusing on learning scripting in C# for Unity because that’s a more practical application to real-world game development than basically learning a deep dive on how game engines work directly. I figure that this way, I can still learn some deeper game development concepts while also being able to apply them. I want to start with the Beginner Scripting course on Unity’s website. There, I will learn the basics and get a better understanding of how things interact within games.</w:t>
+      </w:r>
+    </w:p>
+    <w:p>
+      <w:pPr>
+        <w:rPr>
+          <w:sz w:val="24"/>
+          <w:szCs w:val="24"/>
+        </w:rPr>
+      </w:pPr>
+      <w:r>
+        <w:rPr>
+          <w:sz w:val="24"/>
+          <w:szCs w:val="24"/>
+        </w:rPr>
+        <w:t>I’m first setting up a new game and placing items. After this, I’ll write a simple script for a ball to roll on a plane that I’ve placed as the ground.</w:t>
+      </w:r>
+    </w:p>
+    <w:p>
+      <w:pPr>
+        <w:rPr>
+          <w:sz w:val="24"/>
+          <w:szCs w:val="24"/>
+        </w:rPr>
+      </w:pPr>
+      <w:r>
+        <w:rPr>
+          <w:sz w:val="24"/>
+          <w:szCs w:val="24"/>
+        </w:rPr>
+        <w:drawing>
+          <wp:inline distT="0" distB="0" distL="0" distR="0" wp14:anchorId="52B3CDAA" wp14:editId="1B3AD60E">
+            <wp:extent cx="5943600" cy="3343275"/>
+            <wp:effectExtent l="0" t="0" r="0" b="9525"/>
+            <wp:docPr id="594448386" name="Picture 1"/>
+            <wp:cNvGraphicFramePr>
+              <a:graphicFrameLocks xmlns:a="http://schemas.openxmlformats.org/drawingml/2006/main" noChangeAspect="1"/>
+            </wp:cNvGraphicFramePr>
+            <a:graphic xmlns:a="http://schemas.openxmlformats.org/drawingml/2006/main">
+              <a:graphicData uri="http://schemas.openxmlformats.org/drawingml/2006/picture">
+                <pic:pic xmlns:pic="http://schemas.openxmlformats.org/drawingml/2006/picture">
+                  <pic:nvPicPr>
+                    <pic:cNvPr id="594448386" name=""/>
+                    <pic:cNvPicPr/>
+                  </pic:nvPicPr>
+                  <pic:blipFill>
+                    <a:blip r:embed="rId4"/>
+                    <a:stretch>
+                      <a:fillRect/>
+                    </a:stretch>
+                  </pic:blipFill>
+                  <pic:spPr>
+                    <a:xfrm>
+                      <a:off x="0" y="0"/>
+                      <a:ext cx="5943600" cy="3343275"/>
+                    </a:xfrm>
+                    <a:prstGeom prst="rect">
+                      <a:avLst/>
+                    </a:prstGeom>
+                  </pic:spPr>
+                </pic:pic>
+              </a:graphicData>
+            </a:graphic>
+          </wp:inline>
+        </w:drawing>
+      </w:r>
+    </w:p>
+    <w:p>
+      <w:pPr>
+        <w:rPr>
+          <w:sz w:val="24"/>
+          <w:szCs w:val="24"/>
+        </w:rPr>
+      </w:pPr>
+      <w:r>
+        <w:rPr>
+          <w:sz w:val="24"/>
+          <w:szCs w:val="24"/>
+        </w:rPr>
+        <w:t>I then added a sphere for the player object.</w:t>
+      </w:r>
+    </w:p>
+    <w:p>
+      <w:pPr>
+        <w:rPr>
+          <w:sz w:val="24"/>
+          <w:szCs w:val="24"/>
+        </w:rPr>
+      </w:pPr>
+      <w:r>
+        <w:rPr>
+          <w:sz w:val="24"/>
+          <w:szCs w:val="24"/>
+        </w:rPr>
+        <w:lastRenderedPageBreak/>
+        <w:drawing>
+          <wp:inline distT="0" distB="0" distL="0" distR="0" wp14:anchorId="6C316CB0" wp14:editId="64A64D53">
+            <wp:extent cx="5943600" cy="3343275"/>
+            <wp:effectExtent l="0" t="0" r="0" b="9525"/>
+            <wp:docPr id="1701008098" name="Picture 1"/>
+            <wp:cNvGraphicFramePr>
+              <a:graphicFrameLocks xmlns:a="http://schemas.openxmlformats.org/drawingml/2006/main" noChangeAspect="1"/>
+            </wp:cNvGraphicFramePr>
+            <a:graphic xmlns:a="http://schemas.openxmlformats.org/drawingml/2006/main">
+              <a:graphicData uri="http://schemas.openxmlformats.org/drawingml/2006/picture">
+                <pic:pic xmlns:pic="http://schemas.openxmlformats.org/drawingml/2006/picture">
+                  <pic:nvPicPr>
+                    <pic:cNvPr id="1701008098" name=""/>
+                    <pic:cNvPicPr/>
+                  </pic:nvPicPr>
+                  <pic:blipFill>
+                    <a:blip r:embed="rId5"/>
+                    <a:stretch>
+                      <a:fillRect/>
+                    </a:stretch>
+                  </pic:blipFill>
+                  <pic:spPr>
+                    <a:xfrm>
+                      <a:off x="0" y="0"/>
+                      <a:ext cx="5943600" cy="3343275"/>
+                    </a:xfrm>
+                    <a:prstGeom prst="rect">
+                      <a:avLst/>
+                    </a:prstGeom>
+                  </pic:spPr>
+                </pic:pic>
+              </a:graphicData>
+            </a:graphic>
+          </wp:inline>
+        </w:drawing>
+      </w:r>
+    </w:p>
+    <w:p>
+      <w:pPr>
+        <w:rPr>
+          <w:sz w:val="24"/>
+          <w:szCs w:val="24"/>
+        </w:rPr>
+      </w:pPr>
+      <w:r>
+        <w:rPr>
+          <w:sz w:val="24"/>
+          <w:szCs w:val="24"/>
+        </w:rPr>
+        <w:t>Then, I ended up having to search and find how to import the Universal Render Pipeline into an existing Unity project, so I did that. Then, I applied URP to the project and upgraded the materials to get the right compatibility of objects. Finally, I made some materials and applied them to the plane and sphere.</w:t>
+      </w:r>
+    </w:p>
+    <w:p>
+      <w:pPr>
+        <w:rPr>
+          <w:sz w:val="24"/>
+          <w:szCs w:val="24"/>
+        </w:rPr>
+      </w:pPr>
+      <w:r>
+        <w:rPr>
+          <w:sz w:val="24"/>
+          <w:szCs w:val="24"/>
+        </w:rPr>
+        <w:drawing>
+          <wp:inline distT="0" distB="0" distL="0" distR="0" wp14:anchorId="2AEAC1C6" wp14:editId="5578C3AD">
+            <wp:extent cx="5943600" cy="3343275"/>
+            <wp:effectExtent l="0" t="0" r="0" b="9525"/>
+            <wp:docPr id="405038617" name="Picture 1"/>
+            <wp:cNvGraphicFramePr>
+              <a:graphicFrameLocks xmlns:a="http://schemas.openxmlformats.org/drawingml/2006/main" noChangeAspect="1"/>
+            </wp:cNvGraphicFramePr>
+            <a:graphic xmlns:a="http://schemas.openxmlformats.org/drawingml/2006/main">
+              <a:graphicData uri="http://schemas.openxmlformats.org/drawingml/2006/picture">
+                <pic:pic xmlns:pic="http://schemas.openxmlformats.org/drawingml/2006/picture">
+                  <pic:nvPicPr>
+                    <pic:cNvPr id="405038617" name=""/>
+                    <pic:cNvPicPr/>
+                  </pic:nvPicPr>
+                  <pic:blipFill>
+                    <a:blip r:embed="rId6"/>
+                    <a:stretch>
+                      <a:fillRect/>
+                    </a:stretch>
+                  </pic:blipFill>
+                  <pic:spPr>
+                    <a:xfrm>
+                      <a:off x="0" y="0"/>
+                      <a:ext cx="5943600" cy="3343275"/>
+                    </a:xfrm>
+                    <a:prstGeom prst="rect">
+                      <a:avLst/>
+                    </a:prstGeom>
+                  </pic:spPr>
+                </pic:pic>
+              </a:graphicData>
+            </a:graphic>
+          </wp:inline>
+        </w:drawing>
+      </w:r>
+    </w:p>
+    <w:p>
+      <w:pPr>
+        <w:rPr>
+          <w:sz w:val="24"/>
+          <w:szCs w:val="24"/>
+        </w:rPr>
+      </w:pPr>
+      <w:r>
+        <w:rPr>
+          <w:sz w:val="24"/>
+          <w:szCs w:val="24"/>
+        </w:rPr>
+        <w:t xml:space="preserve">I’ve enjoyed playing around with Unity some more, but I’m excited to start diving into the coding side of game development. I haven’t seen much of that side for practical game </w:t>
+      </w:r>
+      <w:r>
+        <w:rPr>
+          <w:sz w:val="24"/>
+          <w:szCs w:val="24"/>
+        </w:rPr>
+        <w:lastRenderedPageBreak/>
+        <w:t>development. I’ve only done very retro games, so I’m excited to work on more modern 3D type games.</w:t>
       </w:r>
     </w:p>
     <w:sectPr>

</xml_diff>

<commit_message>
Added script and update word doc
</commit_message>
<xml_diff>
--- a/ThinkAloud.docx
+++ b/ThinkAloud.docx
@@ -61,6 +61,7 @@
       </w:pPr>
       <w:r>
         <w:rPr>
+          <w:noProof/>
           <w:sz w:val="24"/>
           <w:szCs w:val="24"/>
         </w:rPr>
@@ -125,6 +126,7 @@
       </w:pPr>
       <w:r>
         <w:rPr>
+          <w:noProof/>
           <w:sz w:val="24"/>
           <w:szCs w:val="24"/>
         </w:rPr>
@@ -190,6 +192,7 @@
       </w:pPr>
       <w:r>
         <w:rPr>
+          <w:noProof/>
           <w:sz w:val="24"/>
           <w:szCs w:val="24"/>
         </w:rPr>
@@ -251,6 +254,466 @@
         </w:rPr>
         <w:lastRenderedPageBreak/>
         <w:t>development. I’ve only done very retro games, so I’m excited to work on more modern 3D type games.</w:t>
+      </w:r>
+    </w:p>
+    <w:p>
+      <w:pPr>
+        <w:spacing w:line="259" w:lineRule="auto"/>
+        <w:rPr>
+          <w:sz w:val="24"/>
+          <w:szCs w:val="24"/>
+        </w:rPr>
+      </w:pPr>
+      <w:r>
+        <w:rPr>
+          <w:sz w:val="24"/>
+          <w:szCs w:val="24"/>
+        </w:rPr>
+        <w:br w:type="page"/>
+      </w:r>
+    </w:p>
+    <w:p>
+      <w:pPr>
+        <w:jc w:val="center"/>
+        <w:rPr>
+          <w:b/>
+          <w:bCs/>
+          <w:sz w:val="32"/>
+          <w:szCs w:val="32"/>
+        </w:rPr>
+      </w:pPr>
+      <w:r>
+        <w:rPr>
+          <w:b/>
+          <w:bCs/>
+          <w:sz w:val="32"/>
+          <w:szCs w:val="32"/>
+        </w:rPr>
+        <w:lastRenderedPageBreak/>
+        <w:t xml:space="preserve">Think Aloud </w:t>
+      </w:r>
+      <w:r>
+        <w:rPr>
+          <w:b/>
+          <w:bCs/>
+          <w:sz w:val="32"/>
+          <w:szCs w:val="32"/>
+        </w:rPr>
+        <w:t>2</w:t>
+      </w:r>
+    </w:p>
+    <w:p>
+      <w:pPr>
+        <w:rPr>
+          <w:sz w:val="24"/>
+          <w:szCs w:val="24"/>
+        </w:rPr>
+      </w:pPr>
+      <w:r>
+        <w:rPr>
+          <w:sz w:val="24"/>
+          <w:szCs w:val="24"/>
+        </w:rPr>
+        <w:t xml:space="preserve">This week, </w:t>
+      </w:r>
+      <w:r>
+        <w:rPr>
+          <w:sz w:val="24"/>
+          <w:szCs w:val="24"/>
+        </w:rPr>
+        <w:t xml:space="preserve">I’m continuing working on my rolling ball game and learning scripting. I started by opening Unity and </w:t>
+      </w:r>
+      <w:r>
+        <w:rPr>
+          <w:sz w:val="24"/>
+          <w:szCs w:val="24"/>
+        </w:rPr>
+        <w:t>adding a rigid body to my player object. I then installed the input system package</w:t>
+      </w:r>
+      <w:r>
+        <w:rPr>
+          <w:sz w:val="24"/>
+          <w:szCs w:val="24"/>
+        </w:rPr>
+        <w:t xml:space="preserve"> and added player input for moving the ball.</w:t>
+      </w:r>
+      <w:r>
+        <w:rPr>
+          <w:sz w:val="24"/>
+          <w:szCs w:val="24"/>
+        </w:rPr>
+        <w:t xml:space="preserve"> I had to make sure to apply that player input to the component so game would take player input.</w:t>
+      </w:r>
+      <w:r>
+        <w:rPr>
+          <w:sz w:val="24"/>
+          <w:szCs w:val="24"/>
+        </w:rPr>
+        <w:t xml:space="preserve"> I added an empty script to the player object, and I’m not adding code to that script.</w:t>
+      </w:r>
+    </w:p>
+    <w:p>
+      <w:pPr>
+        <w:rPr>
+          <w:sz w:val="24"/>
+          <w:szCs w:val="24"/>
+        </w:rPr>
+      </w:pPr>
+      <w:r>
+        <w:rPr>
+          <w:sz w:val="24"/>
+          <w:szCs w:val="24"/>
+        </w:rPr>
+        <w:drawing>
+          <wp:inline distT="0" distB="0" distL="0" distR="0" wp14:anchorId="6AE1F666" wp14:editId="06A2360B">
+            <wp:extent cx="5943600" cy="3343275"/>
+            <wp:effectExtent l="0" t="0" r="0" b="9525"/>
+            <wp:docPr id="1527160753" name="Picture 1" descr="A screenshot of a computer&#10;&#10;Description automatically generated"/>
+            <wp:cNvGraphicFramePr>
+              <a:graphicFrameLocks xmlns:a="http://schemas.openxmlformats.org/drawingml/2006/main" noChangeAspect="1"/>
+            </wp:cNvGraphicFramePr>
+            <a:graphic xmlns:a="http://schemas.openxmlformats.org/drawingml/2006/main">
+              <a:graphicData uri="http://schemas.openxmlformats.org/drawingml/2006/picture">
+                <pic:pic xmlns:pic="http://schemas.openxmlformats.org/drawingml/2006/picture">
+                  <pic:nvPicPr>
+                    <pic:cNvPr id="1527160753" name="Picture 1" descr="A screenshot of a computer&#10;&#10;Description automatically generated"/>
+                    <pic:cNvPicPr/>
+                  </pic:nvPicPr>
+                  <pic:blipFill>
+                    <a:blip r:embed="rId7"/>
+                    <a:stretch>
+                      <a:fillRect/>
+                    </a:stretch>
+                  </pic:blipFill>
+                  <pic:spPr>
+                    <a:xfrm>
+                      <a:off x="0" y="0"/>
+                      <a:ext cx="5943600" cy="3343275"/>
+                    </a:xfrm>
+                    <a:prstGeom prst="rect">
+                      <a:avLst/>
+                    </a:prstGeom>
+                  </pic:spPr>
+                </pic:pic>
+              </a:graphicData>
+            </a:graphic>
+          </wp:inline>
+        </w:drawing>
+      </w:r>
+    </w:p>
+    <w:p>
+      <w:pPr>
+        <w:rPr>
+          <w:sz w:val="24"/>
+          <w:szCs w:val="24"/>
+        </w:rPr>
+      </w:pPr>
+      <w:r>
+        <w:rPr>
+          <w:sz w:val="24"/>
+          <w:szCs w:val="24"/>
+        </w:rPr>
+        <w:t>I next added input data to the player by adding a rigid body variable and on move function to collect input from the user.</w:t>
+      </w:r>
+    </w:p>
+    <w:p>
+      <w:pPr>
+        <w:rPr>
+          <w:sz w:val="24"/>
+          <w:szCs w:val="24"/>
+        </w:rPr>
+      </w:pPr>
+      <w:r>
+        <w:rPr>
+          <w:sz w:val="24"/>
+          <w:szCs w:val="24"/>
+        </w:rPr>
+        <w:lastRenderedPageBreak/>
+        <w:drawing>
+          <wp:inline distT="0" distB="0" distL="0" distR="0" wp14:anchorId="3751A4BF" wp14:editId="31714261">
+            <wp:extent cx="5943600" cy="3067050"/>
+            <wp:effectExtent l="0" t="0" r="0" b="0"/>
+            <wp:docPr id="2012674907" name="Picture 1" descr="A screenshot of a computer program&#10;&#10;Description automatically generated"/>
+            <wp:cNvGraphicFramePr>
+              <a:graphicFrameLocks xmlns:a="http://schemas.openxmlformats.org/drawingml/2006/main" noChangeAspect="1"/>
+            </wp:cNvGraphicFramePr>
+            <a:graphic xmlns:a="http://schemas.openxmlformats.org/drawingml/2006/main">
+              <a:graphicData uri="http://schemas.openxmlformats.org/drawingml/2006/picture">
+                <pic:pic xmlns:pic="http://schemas.openxmlformats.org/drawingml/2006/picture">
+                  <pic:nvPicPr>
+                    <pic:cNvPr id="2012674907" name="Picture 1" descr="A screenshot of a computer program&#10;&#10;Description automatically generated"/>
+                    <pic:cNvPicPr/>
+                  </pic:nvPicPr>
+                  <pic:blipFill>
+                    <a:blip r:embed="rId8"/>
+                    <a:stretch>
+                      <a:fillRect/>
+                    </a:stretch>
+                  </pic:blipFill>
+                  <pic:spPr>
+                    <a:xfrm>
+                      <a:off x="0" y="0"/>
+                      <a:ext cx="5943600" cy="3067050"/>
+                    </a:xfrm>
+                    <a:prstGeom prst="rect">
+                      <a:avLst/>
+                    </a:prstGeom>
+                  </pic:spPr>
+                </pic:pic>
+              </a:graphicData>
+            </a:graphic>
+          </wp:inline>
+        </w:drawing>
+      </w:r>
+    </w:p>
+    <w:p>
+      <w:pPr>
+        <w:rPr>
+          <w:sz w:val="24"/>
+          <w:szCs w:val="24"/>
+        </w:rPr>
+      </w:pPr>
+      <w:r>
+        <w:rPr>
+          <w:sz w:val="24"/>
+          <w:szCs w:val="24"/>
+        </w:rPr>
+        <w:t xml:space="preserve">After that, </w:t>
+      </w:r>
+      <w:r>
+        <w:rPr>
+          <w:sz w:val="24"/>
+          <w:szCs w:val="24"/>
+        </w:rPr>
+        <w:t xml:space="preserve">I added a </w:t>
+      </w:r>
+      <w:proofErr w:type="spellStart"/>
+      <w:r>
+        <w:rPr>
+          <w:sz w:val="24"/>
+          <w:szCs w:val="24"/>
+        </w:rPr>
+        <w:t>FixedUpdate</w:t>
+      </w:r>
+      <w:proofErr w:type="spellEnd"/>
+      <w:r>
+        <w:rPr>
+          <w:sz w:val="24"/>
+          <w:szCs w:val="24"/>
+        </w:rPr>
+        <w:t xml:space="preserve"> function where I added force to the player object. I had to convert the Vector2 to Vector3 in this function, and I added a speed variable that I multiplied the movement by to change player speed. This made my ball roll correctly.</w:t>
+      </w:r>
+    </w:p>
+    <w:p>
+      <w:pPr>
+        <w:rPr>
+          <w:sz w:val="24"/>
+          <w:szCs w:val="24"/>
+        </w:rPr>
+      </w:pPr>
+      <w:r>
+        <w:rPr>
+          <w:sz w:val="24"/>
+          <w:szCs w:val="24"/>
+        </w:rPr>
+        <w:drawing>
+          <wp:inline distT="0" distB="0" distL="0" distR="0" wp14:anchorId="2BB09B28" wp14:editId="313D1C48">
+            <wp:extent cx="2295845" cy="619211"/>
+            <wp:effectExtent l="0" t="0" r="9525" b="9525"/>
+            <wp:docPr id="1609667013" name="Picture 1" descr="A black background with white text&#10;&#10;Description automatically generated"/>
+            <wp:cNvGraphicFramePr>
+              <a:graphicFrameLocks xmlns:a="http://schemas.openxmlformats.org/drawingml/2006/main" noChangeAspect="1"/>
+            </wp:cNvGraphicFramePr>
+            <a:graphic xmlns:a="http://schemas.openxmlformats.org/drawingml/2006/main">
+              <a:graphicData uri="http://schemas.openxmlformats.org/drawingml/2006/picture">
+                <pic:pic xmlns:pic="http://schemas.openxmlformats.org/drawingml/2006/picture">
+                  <pic:nvPicPr>
+                    <pic:cNvPr id="1609667013" name="Picture 1" descr="A black background with white text&#10;&#10;Description automatically generated"/>
+                    <pic:cNvPicPr/>
+                  </pic:nvPicPr>
+                  <pic:blipFill>
+                    <a:blip r:embed="rId9"/>
+                    <a:stretch>
+                      <a:fillRect/>
+                    </a:stretch>
+                  </pic:blipFill>
+                  <pic:spPr>
+                    <a:xfrm>
+                      <a:off x="0" y="0"/>
+                      <a:ext cx="2295845" cy="619211"/>
+                    </a:xfrm>
+                    <a:prstGeom prst="rect">
+                      <a:avLst/>
+                    </a:prstGeom>
+                  </pic:spPr>
+                </pic:pic>
+              </a:graphicData>
+            </a:graphic>
+          </wp:inline>
+        </w:drawing>
+      </w:r>
+    </w:p>
+    <w:p>
+      <w:pPr>
+        <w:rPr>
+          <w:sz w:val="24"/>
+          <w:szCs w:val="24"/>
+        </w:rPr>
+      </w:pPr>
+      <w:r>
+        <w:rPr>
+          <w:sz w:val="24"/>
+          <w:szCs w:val="24"/>
+        </w:rPr>
+        <w:drawing>
+          <wp:inline distT="0" distB="0" distL="0" distR="0" wp14:anchorId="3AD028E5" wp14:editId="5EBD9E20">
+            <wp:extent cx="5249008" cy="1867161"/>
+            <wp:effectExtent l="0" t="0" r="0" b="0"/>
+            <wp:docPr id="451498498" name="Picture 1" descr="A screenshot of a computer program&#10;&#10;Description automatically generated"/>
+            <wp:cNvGraphicFramePr>
+              <a:graphicFrameLocks xmlns:a="http://schemas.openxmlformats.org/drawingml/2006/main" noChangeAspect="1"/>
+            </wp:cNvGraphicFramePr>
+            <a:graphic xmlns:a="http://schemas.openxmlformats.org/drawingml/2006/main">
+              <a:graphicData uri="http://schemas.openxmlformats.org/drawingml/2006/picture">
+                <pic:pic xmlns:pic="http://schemas.openxmlformats.org/drawingml/2006/picture">
+                  <pic:nvPicPr>
+                    <pic:cNvPr id="451498498" name="Picture 1" descr="A screenshot of a computer program&#10;&#10;Description automatically generated"/>
+                    <pic:cNvPicPr/>
+                  </pic:nvPicPr>
+                  <pic:blipFill>
+                    <a:blip r:embed="rId10"/>
+                    <a:stretch>
+                      <a:fillRect/>
+                    </a:stretch>
+                  </pic:blipFill>
+                  <pic:spPr>
+                    <a:xfrm>
+                      <a:off x="0" y="0"/>
+                      <a:ext cx="5249008" cy="1867161"/>
+                    </a:xfrm>
+                    <a:prstGeom prst="rect">
+                      <a:avLst/>
+                    </a:prstGeom>
+                  </pic:spPr>
+                </pic:pic>
+              </a:graphicData>
+            </a:graphic>
+          </wp:inline>
+        </w:drawing>
+      </w:r>
+    </w:p>
+    <w:p>
+      <w:pPr>
+        <w:rPr>
+          <w:sz w:val="24"/>
+          <w:szCs w:val="24"/>
+        </w:rPr>
+      </w:pPr>
+      <w:r>
+        <w:rPr>
+          <w:sz w:val="24"/>
+          <w:szCs w:val="24"/>
+        </w:rPr>
+        <w:lastRenderedPageBreak/>
+        <w:drawing>
+          <wp:inline distT="0" distB="0" distL="0" distR="0" wp14:anchorId="0E63ED1B" wp14:editId="181FF4EB">
+            <wp:extent cx="5943600" cy="3343275"/>
+            <wp:effectExtent l="0" t="0" r="0" b="9525"/>
+            <wp:docPr id="1086207360" name="Picture 1" descr="A computer screen shot of a blue ball&#10;&#10;Description automatically generated"/>
+            <wp:cNvGraphicFramePr>
+              <a:graphicFrameLocks xmlns:a="http://schemas.openxmlformats.org/drawingml/2006/main" noChangeAspect="1"/>
+            </wp:cNvGraphicFramePr>
+            <a:graphic xmlns:a="http://schemas.openxmlformats.org/drawingml/2006/main">
+              <a:graphicData uri="http://schemas.openxmlformats.org/drawingml/2006/picture">
+                <pic:pic xmlns:pic="http://schemas.openxmlformats.org/drawingml/2006/picture">
+                  <pic:nvPicPr>
+                    <pic:cNvPr id="1086207360" name="Picture 1" descr="A computer screen shot of a blue ball&#10;&#10;Description automatically generated"/>
+                    <pic:cNvPicPr/>
+                  </pic:nvPicPr>
+                  <pic:blipFill>
+                    <a:blip r:embed="rId11"/>
+                    <a:stretch>
+                      <a:fillRect/>
+                    </a:stretch>
+                  </pic:blipFill>
+                  <pic:spPr>
+                    <a:xfrm>
+                      <a:off x="0" y="0"/>
+                      <a:ext cx="5943600" cy="3343275"/>
+                    </a:xfrm>
+                    <a:prstGeom prst="rect">
+                      <a:avLst/>
+                    </a:prstGeom>
+                  </pic:spPr>
+                </pic:pic>
+              </a:graphicData>
+            </a:graphic>
+          </wp:inline>
+        </w:drawing>
+      </w:r>
+    </w:p>
+    <w:p>
+      <w:pPr>
+        <w:rPr>
+          <w:sz w:val="24"/>
+          <w:szCs w:val="24"/>
+        </w:rPr>
+      </w:pPr>
+      <w:r>
+        <w:rPr>
+          <w:sz w:val="24"/>
+          <w:szCs w:val="24"/>
+        </w:rPr>
+        <w:drawing>
+          <wp:inline distT="0" distB="0" distL="0" distR="0" wp14:anchorId="1B9750F4" wp14:editId="429C0F60">
+            <wp:extent cx="5943600" cy="3343275"/>
+            <wp:effectExtent l="0" t="0" r="0" b="9525"/>
+            <wp:docPr id="930189892" name="Picture 1" descr="A screenshot of a computer&#10;&#10;Description automatically generated"/>
+            <wp:cNvGraphicFramePr>
+              <a:graphicFrameLocks xmlns:a="http://schemas.openxmlformats.org/drawingml/2006/main" noChangeAspect="1"/>
+            </wp:cNvGraphicFramePr>
+            <a:graphic xmlns:a="http://schemas.openxmlformats.org/drawingml/2006/main">
+              <a:graphicData uri="http://schemas.openxmlformats.org/drawingml/2006/picture">
+                <pic:pic xmlns:pic="http://schemas.openxmlformats.org/drawingml/2006/picture">
+                  <pic:nvPicPr>
+                    <pic:cNvPr id="930189892" name="Picture 1" descr="A screenshot of a computer&#10;&#10;Description automatically generated"/>
+                    <pic:cNvPicPr/>
+                  </pic:nvPicPr>
+                  <pic:blipFill>
+                    <a:blip r:embed="rId12"/>
+                    <a:stretch>
+                      <a:fillRect/>
+                    </a:stretch>
+                  </pic:blipFill>
+                  <pic:spPr>
+                    <a:xfrm>
+                      <a:off x="0" y="0"/>
+                      <a:ext cx="5943600" cy="3343275"/>
+                    </a:xfrm>
+                    <a:prstGeom prst="rect">
+                      <a:avLst/>
+                    </a:prstGeom>
+                  </pic:spPr>
+                </pic:pic>
+              </a:graphicData>
+            </a:graphic>
+          </wp:inline>
+        </w:drawing>
+      </w:r>
+    </w:p>
+    <w:p>
+      <w:pPr>
+        <w:rPr>
+          <w:sz w:val="24"/>
+          <w:szCs w:val="24"/>
+        </w:rPr>
+      </w:pPr>
+      <w:r>
+        <w:rPr>
+          <w:sz w:val="24"/>
+          <w:szCs w:val="24"/>
+        </w:rPr>
+        <w:t>Overall, I’m really enjoying where I’m going with this, and it’s really cool to see my changes affecting my game so directly. I feel like I’m making good progress into learning how to apply physics to my game.</w:t>
       </w:r>
     </w:p>
     <w:sectPr>

</xml_diff>

<commit_message>
Think Aloud 4 with .exe file
</commit_message>
<xml_diff>
--- a/ThinkAloud.docx
+++ b/ThinkAloud.docx
@@ -1,6 +1,6 @@
 
 <file path=word/document.xml><?xml version="1.0" encoding="utf-8"?>
-<w:document xmlns:wpc="http://schemas.microsoft.com/office/word/2010/wordprocessingCanvas" xmlns:cx="http://schemas.microsoft.com/office/drawing/2014/chartex" xmlns:cx1="http://schemas.microsoft.com/office/drawing/2015/9/8/chartex" xmlns:cx2="http://schemas.microsoft.com/office/drawing/2015/10/21/chartex" xmlns:cx3="http://schemas.microsoft.com/office/drawing/2016/5/9/chartex" xmlns:cx4="http://schemas.microsoft.com/office/drawing/2016/5/10/chartex" xmlns:cx5="http://schemas.microsoft.com/office/drawing/2016/5/11/chartex" xmlns:cx6="http://schemas.microsoft.com/office/drawing/2016/5/12/chartex" xmlns:cx7="http://schemas.microsoft.com/office/drawing/2016/5/13/chartex" xmlns:cx8="http://schemas.microsoft.com/office/drawing/2016/5/14/chartex" xmlns:mc="http://schemas.openxmlformats.org/markup-compatibility/2006" xmlns:aink="http://schemas.microsoft.com/office/drawing/2016/ink" xmlns:am3d="http://schemas.microsoft.com/office/drawing/2017/model3d" xmlns:o="urn:schemas-microsoft-com:office:office" xmlns:oel="http://schemas.microsoft.com/office/2019/extlst" xmlns:r="http://schemas.openxmlformats.org/officeDocument/2006/relationships" xmlns:m="http://schemas.openxmlformats.org/officeDocument/2006/math" xmlns:v="urn:schemas-microsoft-com:vml" xmlns:wp14="http://schemas.microsoft.com/office/word/2010/wordprocessingDrawing" xmlns:wp="http://schemas.openxmlformats.org/drawingml/2006/wordprocessingDrawing" xmlns:w10="urn:schemas-microsoft-com:office:word" xmlns:w="http://schemas.openxmlformats.org/wordprocessingml/2006/main" xmlns:w14="http://schemas.microsoft.com/office/word/2010/wordml" xmlns:w15="http://schemas.microsoft.com/office/word/2012/wordml" xmlns:w16cex="http://schemas.microsoft.com/office/word/2018/wordml/cex" xmlns:w16cid="http://schemas.microsoft.com/office/word/2016/wordml/cid" xmlns:w16="http://schemas.microsoft.com/office/word/2018/wordml" xmlns:w16sdtdh="http://schemas.microsoft.com/office/word/2020/wordml/sdtdatahash" xmlns:w16se="http://schemas.microsoft.com/office/word/2015/wordml/symex" xmlns:wpg="http://schemas.microsoft.com/office/word/2010/wordprocessingGroup" xmlns:wpi="http://schemas.microsoft.com/office/word/2010/wordprocessingInk" xmlns:wne="http://schemas.microsoft.com/office/word/2006/wordml" xmlns:wps="http://schemas.microsoft.com/office/word/2010/wordprocessingShape" mc:Ignorable="w14 w15 w16se w16cid w16 w16cex w16sdtdh wp14">
+<w:document xmlns:wpc="http://schemas.microsoft.com/office/word/2010/wordprocessingCanvas" xmlns:cx="http://schemas.microsoft.com/office/drawing/2014/chartex" xmlns:cx1="http://schemas.microsoft.com/office/drawing/2015/9/8/chartex" xmlns:cx2="http://schemas.microsoft.com/office/drawing/2015/10/21/chartex" xmlns:cx3="http://schemas.microsoft.com/office/drawing/2016/5/9/chartex" xmlns:cx4="http://schemas.microsoft.com/office/drawing/2016/5/10/chartex" xmlns:cx5="http://schemas.microsoft.com/office/drawing/2016/5/11/chartex" xmlns:cx6="http://schemas.microsoft.com/office/drawing/2016/5/12/chartex" xmlns:cx7="http://schemas.microsoft.com/office/drawing/2016/5/13/chartex" xmlns:cx8="http://schemas.microsoft.com/office/drawing/2016/5/14/chartex" xmlns:mc="http://schemas.openxmlformats.org/markup-compatibility/2006" xmlns:aink="http://schemas.microsoft.com/office/drawing/2016/ink" xmlns:am3d="http://schemas.microsoft.com/office/drawing/2017/model3d" xmlns:o="urn:schemas-microsoft-com:office:office" xmlns:oel="http://schemas.microsoft.com/office/2019/extlst" xmlns:r="http://schemas.openxmlformats.org/officeDocument/2006/relationships" xmlns:m="http://schemas.openxmlformats.org/officeDocument/2006/math" xmlns:v="urn:schemas-microsoft-com:vml" xmlns:wp14="http://schemas.microsoft.com/office/word/2010/wordprocessingDrawing" xmlns:wp="http://schemas.openxmlformats.org/drawingml/2006/wordprocessingDrawing" xmlns:w10="urn:schemas-microsoft-com:office:word" xmlns:w="http://schemas.openxmlformats.org/wordprocessingml/2006/main" xmlns:w14="http://schemas.microsoft.com/office/word/2010/wordml" xmlns:w15="http://schemas.microsoft.com/office/word/2012/wordml" xmlns:w16cex="http://schemas.microsoft.com/office/word/2018/wordml/cex" xmlns:w16cid="http://schemas.microsoft.com/office/word/2016/wordml/cid" xmlns:w16="http://schemas.microsoft.com/office/word/2018/wordml" xmlns:w16du="http://schemas.microsoft.com/office/word/2023/wordml/word16du" xmlns:w16sdtdh="http://schemas.microsoft.com/office/word/2020/wordml/sdtdatahash" xmlns:w16se="http://schemas.microsoft.com/office/word/2015/wordml/symex" xmlns:wpg="http://schemas.microsoft.com/office/word/2010/wordprocessingGroup" xmlns:wpi="http://schemas.microsoft.com/office/word/2010/wordprocessingInk" xmlns:wne="http://schemas.microsoft.com/office/word/2006/wordml" xmlns:wps="http://schemas.microsoft.com/office/word/2010/wordprocessingShape" mc:Ignorable="w14 w15 w16se w16cid w16 w16cex w16sdtdh w16du wp14">
   <w:body>
     <w:p>
       <w:pPr>
@@ -796,6 +796,7 @@
       </w:pPr>
       <w:r>
         <w:rPr>
+          <w:noProof/>
           <w:sz w:val="24"/>
           <w:szCs w:val="24"/>
         </w:rPr>
@@ -860,6 +861,7 @@
       </w:pPr>
       <w:r>
         <w:rPr>
+          <w:noProof/>
           <w:sz w:val="24"/>
           <w:szCs w:val="24"/>
         </w:rPr>
@@ -910,6 +912,7 @@
       </w:pPr>
       <w:r>
         <w:rPr>
+          <w:noProof/>
           <w:sz w:val="24"/>
           <w:szCs w:val="24"/>
         </w:rPr>
@@ -959,6 +962,7 @@
       </w:pPr>
       <w:r>
         <w:rPr>
+          <w:noProof/>
           <w:sz w:val="24"/>
           <w:szCs w:val="24"/>
         </w:rPr>
@@ -1015,6 +1019,809 @@
         <w:t>I’m happy with how smoothly this is going so far, and I’m excited to see where I continue to go with this project. I hope to be adding animation and other cool features soon.</w:t>
       </w:r>
     </w:p>
+    <w:p>
+      <w:pPr>
+        <w:spacing w:line="259" w:lineRule="auto"/>
+        <w:rPr>
+          <w:sz w:val="24"/>
+          <w:szCs w:val="24"/>
+        </w:rPr>
+      </w:pPr>
+      <w:r>
+        <w:rPr>
+          <w:sz w:val="24"/>
+          <w:szCs w:val="24"/>
+        </w:rPr>
+        <w:br w:type="page"/>
+      </w:r>
+    </w:p>
+    <w:p>
+      <w:pPr>
+        <w:jc w:val="center"/>
+        <w:rPr>
+          <w:b/>
+          <w:bCs/>
+          <w:sz w:val="32"/>
+          <w:szCs w:val="32"/>
+        </w:rPr>
+      </w:pPr>
+      <w:r>
+        <w:rPr>
+          <w:b/>
+          <w:bCs/>
+          <w:sz w:val="32"/>
+          <w:szCs w:val="32"/>
+        </w:rPr>
+        <w:lastRenderedPageBreak/>
+        <w:t>Think Aloud 4</w:t>
+      </w:r>
+    </w:p>
+    <w:p>
+      <w:pPr>
+        <w:rPr>
+          <w:sz w:val="24"/>
+          <w:szCs w:val="24"/>
+        </w:rPr>
+      </w:pPr>
+      <w:r>
+        <w:rPr>
+          <w:sz w:val="24"/>
+          <w:szCs w:val="24"/>
+        </w:rPr>
+        <w:t>This week, I’m moving on the Setting up the Play Area</w:t>
+      </w:r>
+      <w:r>
+        <w:rPr>
+          <w:sz w:val="24"/>
+          <w:szCs w:val="24"/>
+        </w:rPr>
+        <w:t>,</w:t>
+      </w:r>
+      <w:r>
+        <w:rPr>
+          <w:sz w:val="24"/>
+          <w:szCs w:val="24"/>
+        </w:rPr>
+        <w:t xml:space="preserve"> Creating Collect</w:t>
+      </w:r>
+      <w:r>
+        <w:rPr>
+          <w:sz w:val="24"/>
+          <w:szCs w:val="24"/>
+        </w:rPr>
+        <w:t>i</w:t>
+      </w:r>
+      <w:r>
+        <w:rPr>
+          <w:sz w:val="24"/>
+          <w:szCs w:val="24"/>
+        </w:rPr>
+        <w:t>bles</w:t>
+      </w:r>
+      <w:r>
+        <w:rPr>
+          <w:sz w:val="24"/>
+          <w:szCs w:val="24"/>
+        </w:rPr>
+        <w:t>, and Detecting Collisions with Collectibles</w:t>
+      </w:r>
+      <w:r>
+        <w:rPr>
+          <w:sz w:val="24"/>
+          <w:szCs w:val="24"/>
+        </w:rPr>
+        <w:t xml:space="preserve"> tutorials.</w:t>
+      </w:r>
+      <w:r>
+        <w:rPr>
+          <w:sz w:val="24"/>
+          <w:szCs w:val="24"/>
+        </w:rPr>
+        <w:t xml:space="preserve"> I started by building creating the walls of the play area and adding material to them.</w:t>
+      </w:r>
+    </w:p>
+    <w:p>
+      <w:pPr>
+        <w:rPr>
+          <w:sz w:val="24"/>
+          <w:szCs w:val="24"/>
+        </w:rPr>
+      </w:pPr>
+      <w:r>
+        <w:rPr>
+          <w:noProof/>
+          <w:sz w:val="24"/>
+          <w:szCs w:val="24"/>
+        </w:rPr>
+        <w:drawing>
+          <wp:inline distT="0" distB="0" distL="0" distR="0" wp14:anchorId="3C516914" wp14:editId="790D9098">
+            <wp:extent cx="5943600" cy="4788535"/>
+            <wp:effectExtent l="0" t="0" r="0" b="0"/>
+            <wp:docPr id="710488228" name="Picture 1" descr="A screenshot of a computer&#10;&#10;Description automatically generated"/>
+            <wp:cNvGraphicFramePr>
+              <a:graphicFrameLocks xmlns:a="http://schemas.openxmlformats.org/drawingml/2006/main" noChangeAspect="1"/>
+            </wp:cNvGraphicFramePr>
+            <a:graphic xmlns:a="http://schemas.openxmlformats.org/drawingml/2006/main">
+              <a:graphicData uri="http://schemas.openxmlformats.org/drawingml/2006/picture">
+                <pic:pic xmlns:pic="http://schemas.openxmlformats.org/drawingml/2006/picture">
+                  <pic:nvPicPr>
+                    <pic:cNvPr id="710488228" name="Picture 1" descr="A screenshot of a computer&#10;&#10;Description automatically generated"/>
+                    <pic:cNvPicPr/>
+                  </pic:nvPicPr>
+                  <pic:blipFill>
+                    <a:blip r:embed="rId17"/>
+                    <a:stretch>
+                      <a:fillRect/>
+                    </a:stretch>
+                  </pic:blipFill>
+                  <pic:spPr>
+                    <a:xfrm>
+                      <a:off x="0" y="0"/>
+                      <a:ext cx="5943600" cy="4788535"/>
+                    </a:xfrm>
+                    <a:prstGeom prst="rect">
+                      <a:avLst/>
+                    </a:prstGeom>
+                  </pic:spPr>
+                </pic:pic>
+              </a:graphicData>
+            </a:graphic>
+          </wp:inline>
+        </w:drawing>
+      </w:r>
+    </w:p>
+    <w:p>
+      <w:pPr>
+        <w:rPr>
+          <w:sz w:val="24"/>
+          <w:szCs w:val="24"/>
+        </w:rPr>
+      </w:pPr>
+      <w:r>
+        <w:rPr>
+          <w:noProof/>
+          <w:sz w:val="24"/>
+          <w:szCs w:val="24"/>
+        </w:rPr>
+        <w:lastRenderedPageBreak/>
+        <w:drawing>
+          <wp:inline distT="0" distB="0" distL="0" distR="0" wp14:anchorId="0134694F" wp14:editId="4C7B2D76">
+            <wp:extent cx="5943600" cy="4788535"/>
+            <wp:effectExtent l="0" t="0" r="0" b="0"/>
+            <wp:docPr id="2061091168" name="Picture 1" descr="A screenshot of a computer&#10;&#10;Description automatically generated"/>
+            <wp:cNvGraphicFramePr>
+              <a:graphicFrameLocks xmlns:a="http://schemas.openxmlformats.org/drawingml/2006/main" noChangeAspect="1"/>
+            </wp:cNvGraphicFramePr>
+            <a:graphic xmlns:a="http://schemas.openxmlformats.org/drawingml/2006/main">
+              <a:graphicData uri="http://schemas.openxmlformats.org/drawingml/2006/picture">
+                <pic:pic xmlns:pic="http://schemas.openxmlformats.org/drawingml/2006/picture">
+                  <pic:nvPicPr>
+                    <pic:cNvPr id="2061091168" name="Picture 1" descr="A screenshot of a computer&#10;&#10;Description automatically generated"/>
+                    <pic:cNvPicPr/>
+                  </pic:nvPicPr>
+                  <pic:blipFill>
+                    <a:blip r:embed="rId18"/>
+                    <a:stretch>
+                      <a:fillRect/>
+                    </a:stretch>
+                  </pic:blipFill>
+                  <pic:spPr>
+                    <a:xfrm>
+                      <a:off x="0" y="0"/>
+                      <a:ext cx="5943600" cy="4788535"/>
+                    </a:xfrm>
+                    <a:prstGeom prst="rect">
+                      <a:avLst/>
+                    </a:prstGeom>
+                  </pic:spPr>
+                </pic:pic>
+              </a:graphicData>
+            </a:graphic>
+          </wp:inline>
+        </w:drawing>
+      </w:r>
+    </w:p>
+    <w:p>
+      <w:pPr>
+        <w:rPr>
+          <w:sz w:val="24"/>
+          <w:szCs w:val="24"/>
+        </w:rPr>
+      </w:pPr>
+      <w:r>
+        <w:rPr>
+          <w:sz w:val="24"/>
+          <w:szCs w:val="24"/>
+        </w:rPr>
+        <w:t>The ball now stays within the walls when I play the game, and I’m ready to move on to Creating Collect</w:t>
+      </w:r>
+      <w:r>
+        <w:rPr>
+          <w:sz w:val="24"/>
+          <w:szCs w:val="24"/>
+        </w:rPr>
+        <w:t>i</w:t>
+      </w:r>
+      <w:r>
+        <w:rPr>
+          <w:sz w:val="24"/>
+          <w:szCs w:val="24"/>
+        </w:rPr>
+        <w:t>bles.</w:t>
+      </w:r>
+      <w:r>
+        <w:rPr>
+          <w:sz w:val="24"/>
+          <w:szCs w:val="24"/>
+        </w:rPr>
+        <w:t xml:space="preserve"> I first added a cube and rotated and added a material to it. This is my collectable object.</w:t>
+      </w:r>
+    </w:p>
+    <w:p>
+      <w:pPr>
+        <w:rPr>
+          <w:sz w:val="24"/>
+          <w:szCs w:val="24"/>
+        </w:rPr>
+      </w:pPr>
+      <w:r>
+        <w:rPr>
+          <w:noProof/>
+          <w:sz w:val="24"/>
+          <w:szCs w:val="24"/>
+        </w:rPr>
+        <w:lastRenderedPageBreak/>
+        <w:drawing>
+          <wp:inline distT="0" distB="0" distL="0" distR="0" wp14:anchorId="2B61FEE6" wp14:editId="17791EFD">
+            <wp:extent cx="5943600" cy="4788535"/>
+            <wp:effectExtent l="0" t="0" r="0" b="0"/>
+            <wp:docPr id="1885931475" name="Picture 1" descr="A screenshot of a computer&#10;&#10;Description automatically generated"/>
+            <wp:cNvGraphicFramePr>
+              <a:graphicFrameLocks xmlns:a="http://schemas.openxmlformats.org/drawingml/2006/main" noChangeAspect="1"/>
+            </wp:cNvGraphicFramePr>
+            <a:graphic xmlns:a="http://schemas.openxmlformats.org/drawingml/2006/main">
+              <a:graphicData uri="http://schemas.openxmlformats.org/drawingml/2006/picture">
+                <pic:pic xmlns:pic="http://schemas.openxmlformats.org/drawingml/2006/picture">
+                  <pic:nvPicPr>
+                    <pic:cNvPr id="1885931475" name="Picture 1" descr="A screenshot of a computer&#10;&#10;Description automatically generated"/>
+                    <pic:cNvPicPr/>
+                  </pic:nvPicPr>
+                  <pic:blipFill>
+                    <a:blip r:embed="rId19"/>
+                    <a:stretch>
+                      <a:fillRect/>
+                    </a:stretch>
+                  </pic:blipFill>
+                  <pic:spPr>
+                    <a:xfrm>
+                      <a:off x="0" y="0"/>
+                      <a:ext cx="5943600" cy="4788535"/>
+                    </a:xfrm>
+                    <a:prstGeom prst="rect">
+                      <a:avLst/>
+                    </a:prstGeom>
+                  </pic:spPr>
+                </pic:pic>
+              </a:graphicData>
+            </a:graphic>
+          </wp:inline>
+        </w:drawing>
+      </w:r>
+    </w:p>
+    <w:p>
+      <w:pPr>
+        <w:rPr>
+          <w:sz w:val="24"/>
+          <w:szCs w:val="24"/>
+        </w:rPr>
+      </w:pPr>
+      <w:r>
+        <w:rPr>
+          <w:sz w:val="24"/>
+          <w:szCs w:val="24"/>
+        </w:rPr>
+        <w:t>I then added a script that continuously rotates the cube while the game is being played.</w:t>
+      </w:r>
+    </w:p>
+    <w:p>
+      <w:pPr>
+        <w:rPr>
+          <w:sz w:val="24"/>
+          <w:szCs w:val="24"/>
+        </w:rPr>
+      </w:pPr>
+      <w:r>
+        <w:rPr>
+          <w:noProof/>
+          <w:sz w:val="24"/>
+          <w:szCs w:val="24"/>
+        </w:rPr>
+        <w:drawing>
+          <wp:inline distT="0" distB="0" distL="0" distR="0" wp14:anchorId="76BC8172" wp14:editId="423965FA">
+            <wp:extent cx="4991100" cy="2476500"/>
+            <wp:effectExtent l="0" t="0" r="0" b="0"/>
+            <wp:docPr id="1054272072" name="Picture 1" descr="A screenshot of a computer&#10;&#10;Description automatically generated"/>
+            <wp:cNvGraphicFramePr>
+              <a:graphicFrameLocks xmlns:a="http://schemas.openxmlformats.org/drawingml/2006/main" noChangeAspect="1"/>
+            </wp:cNvGraphicFramePr>
+            <a:graphic xmlns:a="http://schemas.openxmlformats.org/drawingml/2006/main">
+              <a:graphicData uri="http://schemas.openxmlformats.org/drawingml/2006/picture">
+                <pic:pic xmlns:pic="http://schemas.openxmlformats.org/drawingml/2006/picture">
+                  <pic:nvPicPr>
+                    <pic:cNvPr id="1054272072" name="Picture 1" descr="A screenshot of a computer&#10;&#10;Description automatically generated"/>
+                    <pic:cNvPicPr/>
+                  </pic:nvPicPr>
+                  <pic:blipFill rotWithShape="1">
+                    <a:blip r:embed="rId20"/>
+                    <a:srcRect l="2885" t="2422" r="13141" b="52601"/>
+                    <a:stretch/>
+                  </pic:blipFill>
+                  <pic:spPr bwMode="auto">
+                    <a:xfrm>
+                      <a:off x="0" y="0"/>
+                      <a:ext cx="4991100" cy="2476500"/>
+                    </a:xfrm>
+                    <a:prstGeom prst="rect">
+                      <a:avLst/>
+                    </a:prstGeom>
+                    <a:ln>
+                      <a:noFill/>
+                    </a:ln>
+                    <a:extLst>
+                      <a:ext uri="{53640926-AAD7-44D8-BBD7-CCE9431645EC}">
+                        <a14:shadowObscured xmlns:a14="http://schemas.microsoft.com/office/drawing/2010/main"/>
+                      </a:ext>
+                    </a:extLst>
+                  </pic:spPr>
+                </pic:pic>
+              </a:graphicData>
+            </a:graphic>
+          </wp:inline>
+        </w:drawing>
+      </w:r>
+    </w:p>
+    <w:p>
+      <w:pPr>
+        <w:rPr>
+          <w:sz w:val="24"/>
+          <w:szCs w:val="24"/>
+        </w:rPr>
+      </w:pPr>
+      <w:r>
+        <w:rPr>
+          <w:sz w:val="24"/>
+          <w:szCs w:val="24"/>
+        </w:rPr>
+        <w:t>Next, I made the collect</w:t>
+      </w:r>
+      <w:r>
+        <w:rPr>
+          <w:sz w:val="24"/>
+          <w:szCs w:val="24"/>
+        </w:rPr>
+        <w:t>i</w:t>
+      </w:r>
+      <w:r>
+        <w:rPr>
+          <w:sz w:val="24"/>
+          <w:szCs w:val="24"/>
+        </w:rPr>
+        <w:t xml:space="preserve">ble object a prefab and </w:t>
+      </w:r>
+      <w:r>
+        <w:rPr>
+          <w:sz w:val="24"/>
+          <w:szCs w:val="24"/>
+        </w:rPr>
+        <w:t>made duplicates of the object all over the map.</w:t>
+      </w:r>
+    </w:p>
+    <w:p>
+      <w:pPr>
+        <w:rPr>
+          <w:sz w:val="24"/>
+          <w:szCs w:val="24"/>
+        </w:rPr>
+      </w:pPr>
+      <w:r>
+        <w:rPr>
+          <w:noProof/>
+          <w:sz w:val="24"/>
+          <w:szCs w:val="24"/>
+        </w:rPr>
+        <w:lastRenderedPageBreak/>
+        <w:drawing>
+          <wp:inline distT="0" distB="0" distL="0" distR="0" wp14:anchorId="5E41A361" wp14:editId="6795F187">
+            <wp:extent cx="5943600" cy="4788535"/>
+            <wp:effectExtent l="0" t="0" r="0" b="0"/>
+            <wp:docPr id="2032388086" name="Picture 1" descr="A screenshot of a computer&#10;&#10;Description automatically generated"/>
+            <wp:cNvGraphicFramePr>
+              <a:graphicFrameLocks xmlns:a="http://schemas.openxmlformats.org/drawingml/2006/main" noChangeAspect="1"/>
+            </wp:cNvGraphicFramePr>
+            <a:graphic xmlns:a="http://schemas.openxmlformats.org/drawingml/2006/main">
+              <a:graphicData uri="http://schemas.openxmlformats.org/drawingml/2006/picture">
+                <pic:pic xmlns:pic="http://schemas.openxmlformats.org/drawingml/2006/picture">
+                  <pic:nvPicPr>
+                    <pic:cNvPr id="2032388086" name="Picture 1" descr="A screenshot of a computer&#10;&#10;Description automatically generated"/>
+                    <pic:cNvPicPr/>
+                  </pic:nvPicPr>
+                  <pic:blipFill>
+                    <a:blip r:embed="rId21"/>
+                    <a:stretch>
+                      <a:fillRect/>
+                    </a:stretch>
+                  </pic:blipFill>
+                  <pic:spPr>
+                    <a:xfrm>
+                      <a:off x="0" y="0"/>
+                      <a:ext cx="5943600" cy="4788535"/>
+                    </a:xfrm>
+                    <a:prstGeom prst="rect">
+                      <a:avLst/>
+                    </a:prstGeom>
+                  </pic:spPr>
+                </pic:pic>
+              </a:graphicData>
+            </a:graphic>
+          </wp:inline>
+        </w:drawing>
+      </w:r>
+    </w:p>
+    <w:p>
+      <w:pPr>
+        <w:rPr>
+          <w:sz w:val="24"/>
+          <w:szCs w:val="24"/>
+        </w:rPr>
+      </w:pPr>
+      <w:r>
+        <w:rPr>
+          <w:sz w:val="24"/>
+          <w:szCs w:val="24"/>
+        </w:rPr>
+        <w:t>Next, I worked on the Detecting Collisions with Collectibles tutorial.</w:t>
+      </w:r>
+      <w:r>
+        <w:rPr>
+          <w:sz w:val="24"/>
+          <w:szCs w:val="24"/>
+        </w:rPr>
+        <w:t xml:space="preserve"> I added to the PlayerController.cs file.</w:t>
+      </w:r>
+    </w:p>
+    <w:p>
+      <w:pPr>
+        <w:rPr>
+          <w:sz w:val="24"/>
+          <w:szCs w:val="24"/>
+        </w:rPr>
+      </w:pPr>
+      <w:r>
+        <w:rPr>
+          <w:noProof/>
+          <w:sz w:val="24"/>
+          <w:szCs w:val="24"/>
+        </w:rPr>
+        <w:drawing>
+          <wp:inline distT="0" distB="0" distL="0" distR="0" wp14:anchorId="400B7C4C" wp14:editId="13AC4A6D">
+            <wp:extent cx="5229955" cy="1524213"/>
+            <wp:effectExtent l="0" t="0" r="0" b="0"/>
+            <wp:docPr id="1683402090" name="Picture 1" descr="A screen shot of a computer program&#10;&#10;Description automatically generated"/>
+            <wp:cNvGraphicFramePr>
+              <a:graphicFrameLocks xmlns:a="http://schemas.openxmlformats.org/drawingml/2006/main" noChangeAspect="1"/>
+            </wp:cNvGraphicFramePr>
+            <a:graphic xmlns:a="http://schemas.openxmlformats.org/drawingml/2006/main">
+              <a:graphicData uri="http://schemas.openxmlformats.org/drawingml/2006/picture">
+                <pic:pic xmlns:pic="http://schemas.openxmlformats.org/drawingml/2006/picture">
+                  <pic:nvPicPr>
+                    <pic:cNvPr id="1683402090" name="Picture 1" descr="A screen shot of a computer program&#10;&#10;Description automatically generated"/>
+                    <pic:cNvPicPr/>
+                  </pic:nvPicPr>
+                  <pic:blipFill>
+                    <a:blip r:embed="rId22"/>
+                    <a:stretch>
+                      <a:fillRect/>
+                    </a:stretch>
+                  </pic:blipFill>
+                  <pic:spPr>
+                    <a:xfrm>
+                      <a:off x="0" y="0"/>
+                      <a:ext cx="5229955" cy="1524213"/>
+                    </a:xfrm>
+                    <a:prstGeom prst="rect">
+                      <a:avLst/>
+                    </a:prstGeom>
+                  </pic:spPr>
+                </pic:pic>
+              </a:graphicData>
+            </a:graphic>
+          </wp:inline>
+        </w:drawing>
+      </w:r>
+    </w:p>
+    <w:p>
+      <w:pPr>
+        <w:rPr>
+          <w:sz w:val="24"/>
+          <w:szCs w:val="24"/>
+        </w:rPr>
+      </w:pPr>
+      <w:r>
+        <w:rPr>
+          <w:sz w:val="24"/>
+          <w:szCs w:val="24"/>
+        </w:rPr>
+        <w:t>I then went back to the editor and added a new tag called Pickup. I applied that tag to the Pickup prefab.</w:t>
+      </w:r>
+    </w:p>
+    <w:p>
+      <w:pPr>
+        <w:rPr>
+          <w:sz w:val="24"/>
+          <w:szCs w:val="24"/>
+        </w:rPr>
+      </w:pPr>
+      <w:r>
+        <w:rPr>
+          <w:noProof/>
+          <w:sz w:val="24"/>
+          <w:szCs w:val="24"/>
+        </w:rPr>
+        <w:lastRenderedPageBreak/>
+        <w:drawing>
+          <wp:inline distT="0" distB="0" distL="0" distR="0" wp14:anchorId="1FEB162C" wp14:editId="18BE4737">
+            <wp:extent cx="2638793" cy="2553056"/>
+            <wp:effectExtent l="0" t="0" r="9525" b="0"/>
+            <wp:docPr id="1673686258" name="Picture 1" descr="A screenshot of a computer program&#10;&#10;Description automatically generated"/>
+            <wp:cNvGraphicFramePr>
+              <a:graphicFrameLocks xmlns:a="http://schemas.openxmlformats.org/drawingml/2006/main" noChangeAspect="1"/>
+            </wp:cNvGraphicFramePr>
+            <a:graphic xmlns:a="http://schemas.openxmlformats.org/drawingml/2006/main">
+              <a:graphicData uri="http://schemas.openxmlformats.org/drawingml/2006/picture">
+                <pic:pic xmlns:pic="http://schemas.openxmlformats.org/drawingml/2006/picture">
+                  <pic:nvPicPr>
+                    <pic:cNvPr id="1673686258" name="Picture 1" descr="A screenshot of a computer program&#10;&#10;Description automatically generated"/>
+                    <pic:cNvPicPr/>
+                  </pic:nvPicPr>
+                  <pic:blipFill>
+                    <a:blip r:embed="rId23"/>
+                    <a:stretch>
+                      <a:fillRect/>
+                    </a:stretch>
+                  </pic:blipFill>
+                  <pic:spPr>
+                    <a:xfrm>
+                      <a:off x="0" y="0"/>
+                      <a:ext cx="2638793" cy="2553056"/>
+                    </a:xfrm>
+                    <a:prstGeom prst="rect">
+                      <a:avLst/>
+                    </a:prstGeom>
+                  </pic:spPr>
+                </pic:pic>
+              </a:graphicData>
+            </a:graphic>
+          </wp:inline>
+        </w:drawing>
+      </w:r>
+    </w:p>
+    <w:p>
+      <w:pPr>
+        <w:rPr>
+          <w:sz w:val="24"/>
+          <w:szCs w:val="24"/>
+        </w:rPr>
+      </w:pPr>
+      <w:r>
+        <w:rPr>
+          <w:sz w:val="24"/>
+          <w:szCs w:val="24"/>
+        </w:rPr>
+        <w:t>I then added a conditional statement to the script and changed the collider for the prefab to is trigger.</w:t>
+      </w:r>
+    </w:p>
+    <w:p>
+      <w:pPr>
+        <w:rPr>
+          <w:sz w:val="24"/>
+          <w:szCs w:val="24"/>
+        </w:rPr>
+      </w:pPr>
+      <w:r>
+        <w:rPr>
+          <w:noProof/>
+          <w:sz w:val="24"/>
+          <w:szCs w:val="24"/>
+        </w:rPr>
+        <w:drawing>
+          <wp:inline distT="0" distB="0" distL="0" distR="0" wp14:anchorId="3EE46394" wp14:editId="5ACCEC05">
+            <wp:extent cx="3238952" cy="847843"/>
+            <wp:effectExtent l="0" t="0" r="0" b="9525"/>
+            <wp:docPr id="1873419091" name="Picture 1" descr="A screenshot of a computer&#10;&#10;Description automatically generated"/>
+            <wp:cNvGraphicFramePr>
+              <a:graphicFrameLocks xmlns:a="http://schemas.openxmlformats.org/drawingml/2006/main" noChangeAspect="1"/>
+            </wp:cNvGraphicFramePr>
+            <a:graphic xmlns:a="http://schemas.openxmlformats.org/drawingml/2006/main">
+              <a:graphicData uri="http://schemas.openxmlformats.org/drawingml/2006/picture">
+                <pic:pic xmlns:pic="http://schemas.openxmlformats.org/drawingml/2006/picture">
+                  <pic:nvPicPr>
+                    <pic:cNvPr id="1873419091" name="Picture 1" descr="A screenshot of a computer&#10;&#10;Description automatically generated"/>
+                    <pic:cNvPicPr/>
+                  </pic:nvPicPr>
+                  <pic:blipFill>
+                    <a:blip r:embed="rId24"/>
+                    <a:stretch>
+                      <a:fillRect/>
+                    </a:stretch>
+                  </pic:blipFill>
+                  <pic:spPr>
+                    <a:xfrm>
+                      <a:off x="0" y="0"/>
+                      <a:ext cx="3238952" cy="847843"/>
+                    </a:xfrm>
+                    <a:prstGeom prst="rect">
+                      <a:avLst/>
+                    </a:prstGeom>
+                  </pic:spPr>
+                </pic:pic>
+              </a:graphicData>
+            </a:graphic>
+          </wp:inline>
+        </w:drawing>
+      </w:r>
+    </w:p>
+    <w:p>
+      <w:pPr>
+        <w:rPr>
+          <w:sz w:val="24"/>
+          <w:szCs w:val="24"/>
+        </w:rPr>
+      </w:pPr>
+      <w:r>
+        <w:rPr>
+          <w:sz w:val="24"/>
+          <w:szCs w:val="24"/>
+        </w:rPr>
+        <w:t>Finally, I added a Rigidbody component to the prefab.</w:t>
+      </w:r>
+      <w:r>
+        <w:rPr>
+          <w:sz w:val="24"/>
+          <w:szCs w:val="24"/>
+        </w:rPr>
+        <w:t xml:space="preserve"> I also made the prefab kinematic so that it won’t respond to physics forces. It instead responds to its transform.</w:t>
+      </w:r>
+    </w:p>
+    <w:p>
+      <w:pPr>
+        <w:rPr>
+          <w:sz w:val="24"/>
+          <w:szCs w:val="24"/>
+        </w:rPr>
+      </w:pPr>
+      <w:r>
+        <w:rPr>
+          <w:noProof/>
+          <w:sz w:val="24"/>
+          <w:szCs w:val="24"/>
+        </w:rPr>
+        <w:drawing>
+          <wp:inline distT="0" distB="0" distL="0" distR="0" wp14:anchorId="5293ABC4" wp14:editId="06315BA4">
+            <wp:extent cx="2981741" cy="1162212"/>
+            <wp:effectExtent l="0" t="0" r="9525" b="0"/>
+            <wp:docPr id="1382476727" name="Picture 1" descr="A screenshot of a computer&#10;&#10;Description automatically generated"/>
+            <wp:cNvGraphicFramePr>
+              <a:graphicFrameLocks xmlns:a="http://schemas.openxmlformats.org/drawingml/2006/main" noChangeAspect="1"/>
+            </wp:cNvGraphicFramePr>
+            <a:graphic xmlns:a="http://schemas.openxmlformats.org/drawingml/2006/main">
+              <a:graphicData uri="http://schemas.openxmlformats.org/drawingml/2006/picture">
+                <pic:pic xmlns:pic="http://schemas.openxmlformats.org/drawingml/2006/picture">
+                  <pic:nvPicPr>
+                    <pic:cNvPr id="1382476727" name="Picture 1" descr="A screenshot of a computer&#10;&#10;Description automatically generated"/>
+                    <pic:cNvPicPr/>
+                  </pic:nvPicPr>
+                  <pic:blipFill>
+                    <a:blip r:embed="rId25"/>
+                    <a:stretch>
+                      <a:fillRect/>
+                    </a:stretch>
+                  </pic:blipFill>
+                  <pic:spPr>
+                    <a:xfrm>
+                      <a:off x="0" y="0"/>
+                      <a:ext cx="2981741" cy="1162212"/>
+                    </a:xfrm>
+                    <a:prstGeom prst="rect">
+                      <a:avLst/>
+                    </a:prstGeom>
+                  </pic:spPr>
+                </pic:pic>
+              </a:graphicData>
+            </a:graphic>
+          </wp:inline>
+        </w:drawing>
+      </w:r>
+    </w:p>
+    <w:p>
+      <w:pPr>
+        <w:rPr>
+          <w:sz w:val="24"/>
+          <w:szCs w:val="24"/>
+        </w:rPr>
+      </w:pPr>
+      <w:r>
+        <w:rPr>
+          <w:noProof/>
+          <w:sz w:val="24"/>
+          <w:szCs w:val="24"/>
+        </w:rPr>
+        <w:lastRenderedPageBreak/>
+        <w:drawing>
+          <wp:inline distT="0" distB="0" distL="0" distR="0" wp14:anchorId="72742727" wp14:editId="00C3B119">
+            <wp:extent cx="5943600" cy="3251200"/>
+            <wp:effectExtent l="0" t="0" r="0" b="6350"/>
+            <wp:docPr id="118165534" name="Picture 1" descr="A screenshot of a video game&#10;&#10;Description automatically generated"/>
+            <wp:cNvGraphicFramePr>
+              <a:graphicFrameLocks xmlns:a="http://schemas.openxmlformats.org/drawingml/2006/main" noChangeAspect="1"/>
+            </wp:cNvGraphicFramePr>
+            <a:graphic xmlns:a="http://schemas.openxmlformats.org/drawingml/2006/main">
+              <a:graphicData uri="http://schemas.openxmlformats.org/drawingml/2006/picture">
+                <pic:pic xmlns:pic="http://schemas.openxmlformats.org/drawingml/2006/picture">
+                  <pic:nvPicPr>
+                    <pic:cNvPr id="118165534" name="Picture 1" descr="A screenshot of a video game&#10;&#10;Description automatically generated"/>
+                    <pic:cNvPicPr/>
+                  </pic:nvPicPr>
+                  <pic:blipFill>
+                    <a:blip r:embed="rId26"/>
+                    <a:stretch>
+                      <a:fillRect/>
+                    </a:stretch>
+                  </pic:blipFill>
+                  <pic:spPr>
+                    <a:xfrm>
+                      <a:off x="0" y="0"/>
+                      <a:ext cx="5943600" cy="3251200"/>
+                    </a:xfrm>
+                    <a:prstGeom prst="rect">
+                      <a:avLst/>
+                    </a:prstGeom>
+                  </pic:spPr>
+                </pic:pic>
+              </a:graphicData>
+            </a:graphic>
+          </wp:inline>
+        </w:drawing>
+      </w:r>
+    </w:p>
+    <w:p>
+      <w:pPr>
+        <w:rPr>
+          <w:sz w:val="24"/>
+          <w:szCs w:val="24"/>
+        </w:rPr>
+      </w:pPr>
+      <w:r>
+        <w:rPr>
+          <w:sz w:val="24"/>
+          <w:szCs w:val="24"/>
+        </w:rPr>
+        <w:t xml:space="preserve">My game now has functionality and only needs a scoring system and some minor things to complete it. </w:t>
+      </w:r>
+      <w:r>
+        <w:rPr>
+          <w:sz w:val="24"/>
+          <w:szCs w:val="24"/>
+        </w:rPr>
+        <w:t>This week, I added the Rollable.exe file for everyone to test it out. Right now, there isn’t a way to exit the game other than ctrl+alt+del and ending the task in task manager, but I’ll get to that soon</w:t>
+      </w:r>
+      <w:r>
+        <w:rPr>
+          <w:sz w:val="24"/>
+          <w:szCs w:val="24"/>
+        </w:rPr>
+        <w:t>.</w:t>
+      </w:r>
+    </w:p>
     <w:sectPr>
       <w:pgSz w:w="12240" w:h="15840"/>
       <w:pgMar w:top="1440" w:right="1440" w:bottom="1440" w:left="1440" w:header="720" w:footer="720" w:gutter="0"/>
@@ -1026,7 +1833,7 @@
 </file>
 
 <file path=word/styles.xml><?xml version="1.0" encoding="utf-8"?>
-<w:styles xmlns:mc="http://schemas.openxmlformats.org/markup-compatibility/2006" xmlns:r="http://schemas.openxmlformats.org/officeDocument/2006/relationships" xmlns:w="http://schemas.openxmlformats.org/wordprocessingml/2006/main" xmlns:w14="http://schemas.microsoft.com/office/word/2010/wordml" xmlns:w15="http://schemas.microsoft.com/office/word/2012/wordml" xmlns:w16cex="http://schemas.microsoft.com/office/word/2018/wordml/cex" xmlns:w16cid="http://schemas.microsoft.com/office/word/2016/wordml/cid" xmlns:w16="http://schemas.microsoft.com/office/word/2018/wordml" xmlns:w16sdtdh="http://schemas.microsoft.com/office/word/2020/wordml/sdtdatahash" xmlns:w16se="http://schemas.microsoft.com/office/word/2015/wordml/symex" mc:Ignorable="w14 w15 w16se w16cid w16 w16cex w16sdtdh">
+<w:styles xmlns:mc="http://schemas.openxmlformats.org/markup-compatibility/2006" xmlns:r="http://schemas.openxmlformats.org/officeDocument/2006/relationships" xmlns:w="http://schemas.openxmlformats.org/wordprocessingml/2006/main" xmlns:w14="http://schemas.microsoft.com/office/word/2010/wordml" xmlns:w15="http://schemas.microsoft.com/office/word/2012/wordml" xmlns:w16cex="http://schemas.microsoft.com/office/word/2018/wordml/cex" xmlns:w16cid="http://schemas.microsoft.com/office/word/2016/wordml/cid" xmlns:w16="http://schemas.microsoft.com/office/word/2018/wordml" xmlns:w16du="http://schemas.microsoft.com/office/word/2023/wordml/word16du" xmlns:w16sdtdh="http://schemas.microsoft.com/office/word/2020/wordml/sdtdatahash" xmlns:w16se="http://schemas.microsoft.com/office/word/2015/wordml/symex" mc:Ignorable="w14 w15 w16se w16cid w16 w16cex w16sdtdh w16du">
   <w:docDefaults>
     <w:rPrDefault>
       <w:rPr>

</xml_diff>

<commit_message>
added screenshot of releases section
</commit_message>
<xml_diff>
--- a/ThinkAloud.docx
+++ b/ThinkAloud.docx
@@ -34,7 +34,23 @@
           <w:sz w:val="24"/>
           <w:szCs w:val="24"/>
         </w:rPr>
-        <w:t>This week, I decided to change the direction of my think aloud. I’m instead going to be focusing on learning scripting in C# for Unity because that’s a more practical application to real-world game development than basically learning a deep dive on how game engines work directly. I figure that this way, I can still learn some deeper game development concepts while also being able to apply them. I want to start with the Beginner Scripting course on Unity’s website. There, I will learn the basics and get a better understanding of how things interact within games.</w:t>
+        <w:t xml:space="preserve">This week, I decided to change the direction of my </w:t>
+      </w:r>
+      <w:proofErr w:type="gramStart"/>
+      <w:r>
+        <w:rPr>
+          <w:sz w:val="24"/>
+          <w:szCs w:val="24"/>
+        </w:rPr>
+        <w:t>think</w:t>
+      </w:r>
+      <w:proofErr w:type="gramEnd"/>
+      <w:r>
+        <w:rPr>
+          <w:sz w:val="24"/>
+          <w:szCs w:val="24"/>
+        </w:rPr>
+        <w:t xml:space="preserve"> aloud. I’m instead going to be focusing on learning scripting in C# for Unity because that’s a more practical application to real-world game development than basically learning a deep dive on how game engines work directly. I figure that this way, I can still learn some deeper game development concepts while also being able to apply them. I want to start with the Beginner Scripting course on Unity’s website. There, I will learn the basics and get a better understanding of how things interact within games.</w:t>
       </w:r>
     </w:p>
     <w:p>
@@ -253,7 +269,23 @@
           <w:szCs w:val="24"/>
         </w:rPr>
         <w:lastRenderedPageBreak/>
-        <w:t>development. I’ve only done very retro games, so I’m excited to work on more modern 3D type games.</w:t>
+        <w:t xml:space="preserve">development. I’ve only </w:t>
+      </w:r>
+      <w:proofErr w:type="gramStart"/>
+      <w:r>
+        <w:rPr>
+          <w:sz w:val="24"/>
+          <w:szCs w:val="24"/>
+        </w:rPr>
+        <w:t>done</w:t>
+      </w:r>
+      <w:proofErr w:type="gramEnd"/>
+      <w:r>
+        <w:rPr>
+          <w:sz w:val="24"/>
+          <w:szCs w:val="24"/>
+        </w:rPr>
+        <w:t xml:space="preserve"> very retro games, so I’m excited to work on more modern 3D type games.</w:t>
       </w:r>
     </w:p>
     <w:p>
@@ -326,7 +358,23 @@
           <w:sz w:val="24"/>
           <w:szCs w:val="24"/>
         </w:rPr>
-        <w:t xml:space="preserve"> I had to make sure to apply that player input to the component so game would take player input.</w:t>
+        <w:t xml:space="preserve"> I had to make sure to apply that player input to the component so </w:t>
+      </w:r>
+      <w:proofErr w:type="gramStart"/>
+      <w:r>
+        <w:rPr>
+          <w:sz w:val="24"/>
+          <w:szCs w:val="24"/>
+        </w:rPr>
+        <w:t>game</w:t>
+      </w:r>
+      <w:proofErr w:type="gramEnd"/>
+      <w:r>
+        <w:rPr>
+          <w:sz w:val="24"/>
+          <w:szCs w:val="24"/>
+        </w:rPr>
+        <w:t xml:space="preserve"> would take player input.</w:t>
       </w:r>
       <w:r>
         <w:rPr>
@@ -398,7 +446,23 @@
           <w:sz w:val="24"/>
           <w:szCs w:val="24"/>
         </w:rPr>
-        <w:t>I next added input data to the player by adding a rigid body variable and on move function to collect input from the user.</w:t>
+        <w:t xml:space="preserve">I next added input data to the player by adding a rigid body variable and </w:t>
+      </w:r>
+      <w:proofErr w:type="gramStart"/>
+      <w:r>
+        <w:rPr>
+          <w:sz w:val="24"/>
+          <w:szCs w:val="24"/>
+        </w:rPr>
+        <w:t>on</w:t>
+      </w:r>
+      <w:proofErr w:type="gramEnd"/>
+      <w:r>
+        <w:rPr>
+          <w:sz w:val="24"/>
+          <w:szCs w:val="24"/>
+        </w:rPr>
+        <w:t xml:space="preserve"> move function to collect input from the user.</w:t>
       </w:r>
     </w:p>
     <w:p>
@@ -471,7 +535,23 @@
           <w:sz w:val="24"/>
           <w:szCs w:val="24"/>
         </w:rPr>
-        <w:t>I added a FixedUpdate function where I added force to the player object. I had to convert the Vector2 to Vector3 in this function, and I added a speed variable that I multiplied the movement by to change player speed. This made my ball roll correctly.</w:t>
+        <w:t xml:space="preserve">I added a </w:t>
+      </w:r>
+      <w:proofErr w:type="spellStart"/>
+      <w:r>
+        <w:rPr>
+          <w:sz w:val="24"/>
+          <w:szCs w:val="24"/>
+        </w:rPr>
+        <w:t>FixedUpdate</w:t>
+      </w:r>
+      <w:proofErr w:type="spellEnd"/>
+      <w:r>
+        <w:rPr>
+          <w:sz w:val="24"/>
+          <w:szCs w:val="24"/>
+        </w:rPr>
+        <w:t xml:space="preserve"> function where I added force to the player object. I had to convert the Vector2 to Vector3 in this function, and I added a speed variable that I multiplied the movement by to change player speed. This made my ball roll correctly.</w:t>
       </w:r>
     </w:p>
     <w:p>
@@ -687,7 +767,39 @@
           <w:sz w:val="24"/>
           <w:szCs w:val="24"/>
         </w:rPr>
-        <w:t>Overall, I’m really enjoying where I’m going with this, and it’s really cool to see my changes affecting my game so directly. I feel like I’m making good progress into learning how to apply physics to my game.</w:t>
+        <w:t xml:space="preserve">Overall, I’m really enjoying where I’m going with this, and it’s really </w:t>
+      </w:r>
+      <w:proofErr w:type="gramStart"/>
+      <w:r>
+        <w:rPr>
+          <w:sz w:val="24"/>
+          <w:szCs w:val="24"/>
+        </w:rPr>
+        <w:t>cool</w:t>
+      </w:r>
+      <w:proofErr w:type="gramEnd"/>
+      <w:r>
+        <w:rPr>
+          <w:sz w:val="24"/>
+          <w:szCs w:val="24"/>
+        </w:rPr>
+        <w:t xml:space="preserve"> to see my changes affecting my game so directly. I feel like I’m making good progress </w:t>
+      </w:r>
+      <w:proofErr w:type="gramStart"/>
+      <w:r>
+        <w:rPr>
+          <w:sz w:val="24"/>
+          <w:szCs w:val="24"/>
+        </w:rPr>
+        <w:t>into</w:t>
+      </w:r>
+      <w:proofErr w:type="gramEnd"/>
+      <w:r>
+        <w:rPr>
+          <w:sz w:val="24"/>
+          <w:szCs w:val="24"/>
+        </w:rPr>
+        <w:t xml:space="preserve"> learning how to apply physics to my game.</w:t>
       </w:r>
     </w:p>
     <w:p>
@@ -748,7 +860,23 @@
           <w:sz w:val="24"/>
           <w:szCs w:val="24"/>
         </w:rPr>
-        <w:t xml:space="preserve">I’m continuing on scripting and working with my rolling ball game with the Unity tutorial. </w:t>
+        <w:t xml:space="preserve">I’m </w:t>
+      </w:r>
+      <w:proofErr w:type="gramStart"/>
+      <w:r>
+        <w:rPr>
+          <w:sz w:val="24"/>
+          <w:szCs w:val="24"/>
+        </w:rPr>
+        <w:t>continuing on</w:t>
+      </w:r>
+      <w:proofErr w:type="gramEnd"/>
+      <w:r>
+        <w:rPr>
+          <w:sz w:val="24"/>
+          <w:szCs w:val="24"/>
+        </w:rPr>
+        <w:t xml:space="preserve"> scripting and working with my rolling ball game with the Unity tutorial. </w:t>
       </w:r>
       <w:r>
         <w:rPr>
@@ -784,7 +912,39 @@
           <w:sz w:val="24"/>
           <w:szCs w:val="24"/>
         </w:rPr>
-        <w:t>I added variables for the player and for the offset value of the camera. I then calculated positioning of the camera and made the Update function a LateUpdate function to make sure it was called after other updates.</w:t>
+        <w:t xml:space="preserve">I added variables for the player and for the offset value of the camera. I then calculated </w:t>
+      </w:r>
+      <w:proofErr w:type="gramStart"/>
+      <w:r>
+        <w:rPr>
+          <w:sz w:val="24"/>
+          <w:szCs w:val="24"/>
+        </w:rPr>
+        <w:t>positioning</w:t>
+      </w:r>
+      <w:proofErr w:type="gramEnd"/>
+      <w:r>
+        <w:rPr>
+          <w:sz w:val="24"/>
+          <w:szCs w:val="24"/>
+        </w:rPr>
+        <w:t xml:space="preserve"> of the camera and made the Update function a </w:t>
+      </w:r>
+      <w:proofErr w:type="spellStart"/>
+      <w:r>
+        <w:rPr>
+          <w:sz w:val="24"/>
+          <w:szCs w:val="24"/>
+        </w:rPr>
+        <w:t>LateUpdate</w:t>
+      </w:r>
+      <w:proofErr w:type="spellEnd"/>
+      <w:r>
+        <w:rPr>
+          <w:sz w:val="24"/>
+          <w:szCs w:val="24"/>
+        </w:rPr>
+        <w:t xml:space="preserve"> function to make sure it was called after other updates.</w:t>
       </w:r>
     </w:p>
     <w:p>
@@ -1016,7 +1176,23 @@
           <w:sz w:val="24"/>
           <w:szCs w:val="24"/>
         </w:rPr>
-        <w:t>I’m happy with how smoothly this is going so far, and I’m excited to see where I continue to go with this project. I hope to be adding animation and other cool features soon.</w:t>
+        <w:t xml:space="preserve">I’m happy with how smoothly this is going so far, and I’m excited to see where I continue to go with this project. I hope to </w:t>
+      </w:r>
+      <w:proofErr w:type="gramStart"/>
+      <w:r>
+        <w:rPr>
+          <w:sz w:val="24"/>
+          <w:szCs w:val="24"/>
+        </w:rPr>
+        <w:t>be adding</w:t>
+      </w:r>
+      <w:proofErr w:type="gramEnd"/>
+      <w:r>
+        <w:rPr>
+          <w:sz w:val="24"/>
+          <w:szCs w:val="24"/>
+        </w:rPr>
+        <w:t xml:space="preserve"> animation and other cool features soon.</w:t>
       </w:r>
     </w:p>
     <w:p>
@@ -1117,7 +1293,23 @@
           <w:sz w:val="24"/>
           <w:szCs w:val="24"/>
         </w:rPr>
-        <w:t xml:space="preserve"> I started by building creating the walls of the play area and adding material to them.</w:t>
+        <w:t xml:space="preserve"> I started by </w:t>
+      </w:r>
+      <w:proofErr w:type="gramStart"/>
+      <w:r>
+        <w:rPr>
+          <w:sz w:val="24"/>
+          <w:szCs w:val="24"/>
+        </w:rPr>
+        <w:t>building</w:t>
+      </w:r>
+      <w:proofErr w:type="gramEnd"/>
+      <w:r>
+        <w:rPr>
+          <w:sz w:val="24"/>
+          <w:szCs w:val="24"/>
+        </w:rPr>
+        <w:t xml:space="preserve"> creating the walls of the play area and adding material to them.</w:t>
       </w:r>
     </w:p>
     <w:p>
@@ -1486,7 +1678,23 @@
           <w:sz w:val="24"/>
           <w:szCs w:val="24"/>
         </w:rPr>
-        <w:t xml:space="preserve"> I added to the PlayerController.cs file.</w:t>
+        <w:t xml:space="preserve"> I added to the </w:t>
+      </w:r>
+      <w:proofErr w:type="spellStart"/>
+      <w:r>
+        <w:rPr>
+          <w:sz w:val="24"/>
+          <w:szCs w:val="24"/>
+        </w:rPr>
+        <w:t>PlayerController.cs</w:t>
+      </w:r>
+      <w:proofErr w:type="spellEnd"/>
+      <w:r>
+        <w:rPr>
+          <w:sz w:val="24"/>
+          <w:szCs w:val="24"/>
+        </w:rPr>
+        <w:t xml:space="preserve"> file.</w:t>
       </w:r>
     </w:p>
     <w:p>
@@ -1617,7 +1825,23 @@
           <w:sz w:val="24"/>
           <w:szCs w:val="24"/>
         </w:rPr>
-        <w:t>I then added a conditional statement to the script and changed the collider for the prefab to is trigger.</w:t>
+        <w:t xml:space="preserve">I then added a conditional statement to the script and changed the collider for the prefab to </w:t>
+      </w:r>
+      <w:proofErr w:type="gramStart"/>
+      <w:r>
+        <w:rPr>
+          <w:sz w:val="24"/>
+          <w:szCs w:val="24"/>
+        </w:rPr>
+        <w:t>is</w:t>
+      </w:r>
+      <w:proofErr w:type="gramEnd"/>
+      <w:r>
+        <w:rPr>
+          <w:sz w:val="24"/>
+          <w:szCs w:val="24"/>
+        </w:rPr>
+        <w:t xml:space="preserve"> trigger.</w:t>
       </w:r>
     </w:p>
     <w:p>
@@ -1682,7 +1906,23 @@
           <w:sz w:val="24"/>
           <w:szCs w:val="24"/>
         </w:rPr>
-        <w:t>Finally, I added a Rigidbody component to the prefab.</w:t>
+        <w:t xml:space="preserve">Finally, I added a </w:t>
+      </w:r>
+      <w:proofErr w:type="spellStart"/>
+      <w:r>
+        <w:rPr>
+          <w:sz w:val="24"/>
+          <w:szCs w:val="24"/>
+        </w:rPr>
+        <w:t>Rigidbody</w:t>
+      </w:r>
+      <w:proofErr w:type="spellEnd"/>
+      <w:r>
+        <w:rPr>
+          <w:sz w:val="24"/>
+          <w:szCs w:val="24"/>
+        </w:rPr>
+        <w:t xml:space="preserve"> component to the prefab.</w:t>
       </w:r>
       <w:r>
         <w:rPr>
@@ -1812,7 +2052,23 @@
           <w:sz w:val="24"/>
           <w:szCs w:val="24"/>
         </w:rPr>
-        <w:t>This week, I added the Rollable.exe file for everyone to test it out. Right now, there isn’t a way to exit the game other than ctrl+alt+del and ending the task in task manager, but I’ll get to that soon</w:t>
+        <w:t xml:space="preserve">This week, I added the Rollable.exe file for everyone to test it out. Right now, there isn’t a way to exit the game other than </w:t>
+      </w:r>
+      <w:proofErr w:type="spellStart"/>
+      <w:r>
+        <w:rPr>
+          <w:sz w:val="24"/>
+          <w:szCs w:val="24"/>
+        </w:rPr>
+        <w:t>ctrl+alt+del</w:t>
+      </w:r>
+      <w:proofErr w:type="spellEnd"/>
+      <w:r>
+        <w:rPr>
+          <w:sz w:val="24"/>
+          <w:szCs w:val="24"/>
+        </w:rPr>
+        <w:t xml:space="preserve"> and ending the task in task manager, but I’ll get to that soon</w:t>
       </w:r>
       <w:r>
         <w:rPr>
@@ -1820,6 +2076,100 @@
           <w:szCs w:val="24"/>
         </w:rPr>
         <w:t>.</w:t>
+      </w:r>
+      <w:r>
+        <w:rPr>
+          <w:sz w:val="24"/>
+          <w:szCs w:val="24"/>
+        </w:rPr>
+        <w:t xml:space="preserve"> The executable file is in the </w:t>
+      </w:r>
+      <w:r>
+        <w:rPr>
+          <w:sz w:val="24"/>
+          <w:szCs w:val="24"/>
+        </w:rPr>
+        <w:t>R</w:t>
+      </w:r>
+      <w:r>
+        <w:rPr>
+          <w:sz w:val="24"/>
+          <w:szCs w:val="24"/>
+        </w:rPr>
+        <w:t xml:space="preserve">eleases section of my GitHub to the right of </w:t>
+      </w:r>
+      <w:proofErr w:type="gramStart"/>
+      <w:r>
+        <w:rPr>
+          <w:sz w:val="24"/>
+          <w:szCs w:val="24"/>
+        </w:rPr>
+        <w:t>all of</w:t>
+      </w:r>
+      <w:proofErr w:type="gramEnd"/>
+      <w:r>
+        <w:rPr>
+          <w:sz w:val="24"/>
+          <w:szCs w:val="24"/>
+        </w:rPr>
+        <w:t xml:space="preserve"> the rest of the files.</w:t>
+      </w:r>
+    </w:p>
+    <w:p>
+      <w:pPr>
+        <w:rPr>
+          <w:sz w:val="24"/>
+          <w:szCs w:val="24"/>
+        </w:rPr>
+      </w:pPr>
+      <w:r>
+        <w:rPr>
+          <w:noProof/>
+          <w:sz w:val="24"/>
+          <w:szCs w:val="24"/>
+          <w14:ligatures w14:val="standardContextual"/>
+        </w:rPr>
+        <w:drawing>
+          <wp:inline distT="0" distB="0" distL="0" distR="0" wp14:anchorId="2637D1CB" wp14:editId="64D8B842">
+            <wp:extent cx="5943600" cy="3354705"/>
+            <wp:effectExtent l="0" t="0" r="0" b="0"/>
+            <wp:docPr id="242480698" name="Picture 1" descr="A screenshot of a computer&#10;&#10;Description automatically generated"/>
+            <wp:cNvGraphicFramePr>
+              <a:graphicFrameLocks xmlns:a="http://schemas.openxmlformats.org/drawingml/2006/main" noChangeAspect="1"/>
+            </wp:cNvGraphicFramePr>
+            <a:graphic xmlns:a="http://schemas.openxmlformats.org/drawingml/2006/main">
+              <a:graphicData uri="http://schemas.openxmlformats.org/drawingml/2006/picture">
+                <pic:pic xmlns:pic="http://schemas.openxmlformats.org/drawingml/2006/picture">
+                  <pic:nvPicPr>
+                    <pic:cNvPr id="242480698" name="Picture 1" descr="A screenshot of a computer&#10;&#10;Description automatically generated"/>
+                    <pic:cNvPicPr/>
+                  </pic:nvPicPr>
+                  <pic:blipFill>
+                    <a:blip r:embed="rId27">
+                      <a:extLst>
+                        <a:ext uri="{28A0092B-C50C-407E-A947-70E740481C1C}">
+                          <a14:useLocalDpi xmlns:a14="http://schemas.microsoft.com/office/drawing/2010/main" val="0"/>
+                        </a:ext>
+                      </a:extLst>
+                    </a:blip>
+                    <a:stretch>
+                      <a:fillRect/>
+                    </a:stretch>
+                  </pic:blipFill>
+                  <pic:spPr>
+                    <a:xfrm>
+                      <a:off x="0" y="0"/>
+                      <a:ext cx="5943600" cy="3354705"/>
+                    </a:xfrm>
+                    <a:prstGeom prst="rect">
+                      <a:avLst/>
+                    </a:prstGeom>
+                  </pic:spPr>
+                </pic:pic>
+              </a:graphicData>
+            </a:graphic>
+          </wp:inline>
+        </w:drawing>
       </w:r>
     </w:p>
     <w:sectPr>

</xml_diff>

<commit_message>
added score and win text
</commit_message>
<xml_diff>
--- a/ThinkAloud.docx
+++ b/ThinkAloud.docx
@@ -34,23 +34,7 @@
           <w:sz w:val="24"/>
           <w:szCs w:val="24"/>
         </w:rPr>
-        <w:t xml:space="preserve">This week, I decided to change the direction of my </w:t>
-      </w:r>
-      <w:proofErr w:type="gramStart"/>
-      <w:r>
-        <w:rPr>
-          <w:sz w:val="24"/>
-          <w:szCs w:val="24"/>
-        </w:rPr>
-        <w:t>think</w:t>
-      </w:r>
-      <w:proofErr w:type="gramEnd"/>
-      <w:r>
-        <w:rPr>
-          <w:sz w:val="24"/>
-          <w:szCs w:val="24"/>
-        </w:rPr>
-        <w:t xml:space="preserve"> aloud. I’m instead going to be focusing on learning scripting in C# for Unity because that’s a more practical application to real-world game development than basically learning a deep dive on how game engines work directly. I figure that this way, I can still learn some deeper game development concepts while also being able to apply them. I want to start with the Beginner Scripting course on Unity’s website. There, I will learn the basics and get a better understanding of how things interact within games.</w:t>
+        <w:t>This week, I decided to change the direction of my think aloud. I’m instead going to be focusing on learning scripting in C# for Unity because that’s a more practical application to real-world game development than basically learning a deep dive on how game engines work directly. I figure that this way, I can still learn some deeper game development concepts while also being able to apply them. I want to start with the Beginner Scripting course on Unity’s website. There, I will learn the basics and get a better understanding of how things interact within games.</w:t>
       </w:r>
     </w:p>
     <w:p>
@@ -269,23 +253,7 @@
           <w:szCs w:val="24"/>
         </w:rPr>
         <w:lastRenderedPageBreak/>
-        <w:t xml:space="preserve">development. I’ve only </w:t>
-      </w:r>
-      <w:proofErr w:type="gramStart"/>
-      <w:r>
-        <w:rPr>
-          <w:sz w:val="24"/>
-          <w:szCs w:val="24"/>
-        </w:rPr>
-        <w:t>done</w:t>
-      </w:r>
-      <w:proofErr w:type="gramEnd"/>
-      <w:r>
-        <w:rPr>
-          <w:sz w:val="24"/>
-          <w:szCs w:val="24"/>
-        </w:rPr>
-        <w:t xml:space="preserve"> very retro games, so I’m excited to work on more modern 3D type games.</w:t>
+        <w:t>development. I’ve only done very retro games, so I’m excited to work on more modern 3D type games.</w:t>
       </w:r>
     </w:p>
     <w:p>
@@ -358,23 +326,7 @@
           <w:sz w:val="24"/>
           <w:szCs w:val="24"/>
         </w:rPr>
-        <w:t xml:space="preserve"> I had to make sure to apply that player input to the component so </w:t>
-      </w:r>
-      <w:proofErr w:type="gramStart"/>
-      <w:r>
-        <w:rPr>
-          <w:sz w:val="24"/>
-          <w:szCs w:val="24"/>
-        </w:rPr>
-        <w:t>game</w:t>
-      </w:r>
-      <w:proofErr w:type="gramEnd"/>
-      <w:r>
-        <w:rPr>
-          <w:sz w:val="24"/>
-          <w:szCs w:val="24"/>
-        </w:rPr>
-        <w:t xml:space="preserve"> would take player input.</w:t>
+        <w:t xml:space="preserve"> I had to make sure to apply that player input to the component so game would take player input.</w:t>
       </w:r>
       <w:r>
         <w:rPr>
@@ -446,23 +398,7 @@
           <w:sz w:val="24"/>
           <w:szCs w:val="24"/>
         </w:rPr>
-        <w:t xml:space="preserve">I next added input data to the player by adding a rigid body variable and </w:t>
-      </w:r>
-      <w:proofErr w:type="gramStart"/>
-      <w:r>
-        <w:rPr>
-          <w:sz w:val="24"/>
-          <w:szCs w:val="24"/>
-        </w:rPr>
-        <w:t>on</w:t>
-      </w:r>
-      <w:proofErr w:type="gramEnd"/>
-      <w:r>
-        <w:rPr>
-          <w:sz w:val="24"/>
-          <w:szCs w:val="24"/>
-        </w:rPr>
-        <w:t xml:space="preserve"> move function to collect input from the user.</w:t>
+        <w:t>I next added input data to the player by adding a rigid body variable and on move function to collect input from the user.</w:t>
       </w:r>
     </w:p>
     <w:p>
@@ -535,23 +471,7 @@
           <w:sz w:val="24"/>
           <w:szCs w:val="24"/>
         </w:rPr>
-        <w:t xml:space="preserve">I added a </w:t>
-      </w:r>
-      <w:proofErr w:type="spellStart"/>
-      <w:r>
-        <w:rPr>
-          <w:sz w:val="24"/>
-          <w:szCs w:val="24"/>
-        </w:rPr>
-        <w:t>FixedUpdate</w:t>
-      </w:r>
-      <w:proofErr w:type="spellEnd"/>
-      <w:r>
-        <w:rPr>
-          <w:sz w:val="24"/>
-          <w:szCs w:val="24"/>
-        </w:rPr>
-        <w:t xml:space="preserve"> function where I added force to the player object. I had to convert the Vector2 to Vector3 in this function, and I added a speed variable that I multiplied the movement by to change player speed. This made my ball roll correctly.</w:t>
+        <w:t>I added a FixedUpdate function where I added force to the player object. I had to convert the Vector2 to Vector3 in this function, and I added a speed variable that I multiplied the movement by to change player speed. This made my ball roll correctly.</w:t>
       </w:r>
     </w:p>
     <w:p>
@@ -767,39 +687,7 @@
           <w:sz w:val="24"/>
           <w:szCs w:val="24"/>
         </w:rPr>
-        <w:t xml:space="preserve">Overall, I’m really enjoying where I’m going with this, and it’s really </w:t>
-      </w:r>
-      <w:proofErr w:type="gramStart"/>
-      <w:r>
-        <w:rPr>
-          <w:sz w:val="24"/>
-          <w:szCs w:val="24"/>
-        </w:rPr>
-        <w:t>cool</w:t>
-      </w:r>
-      <w:proofErr w:type="gramEnd"/>
-      <w:r>
-        <w:rPr>
-          <w:sz w:val="24"/>
-          <w:szCs w:val="24"/>
-        </w:rPr>
-        <w:t xml:space="preserve"> to see my changes affecting my game so directly. I feel like I’m making good progress </w:t>
-      </w:r>
-      <w:proofErr w:type="gramStart"/>
-      <w:r>
-        <w:rPr>
-          <w:sz w:val="24"/>
-          <w:szCs w:val="24"/>
-        </w:rPr>
-        <w:t>into</w:t>
-      </w:r>
-      <w:proofErr w:type="gramEnd"/>
-      <w:r>
-        <w:rPr>
-          <w:sz w:val="24"/>
-          <w:szCs w:val="24"/>
-        </w:rPr>
-        <w:t xml:space="preserve"> learning how to apply physics to my game.</w:t>
+        <w:t>Overall, I’m really enjoying where I’m going with this, and it’s really cool to see my changes affecting my game so directly. I feel like I’m making good progress into learning how to apply physics to my game.</w:t>
       </w:r>
     </w:p>
     <w:p>
@@ -860,23 +748,7 @@
           <w:sz w:val="24"/>
           <w:szCs w:val="24"/>
         </w:rPr>
-        <w:t xml:space="preserve">I’m </w:t>
-      </w:r>
-      <w:proofErr w:type="gramStart"/>
-      <w:r>
-        <w:rPr>
-          <w:sz w:val="24"/>
-          <w:szCs w:val="24"/>
-        </w:rPr>
-        <w:t>continuing on</w:t>
-      </w:r>
-      <w:proofErr w:type="gramEnd"/>
-      <w:r>
-        <w:rPr>
-          <w:sz w:val="24"/>
-          <w:szCs w:val="24"/>
-        </w:rPr>
-        <w:t xml:space="preserve"> scripting and working with my rolling ball game with the Unity tutorial. </w:t>
+        <w:t xml:space="preserve">I’m continuing on scripting and working with my rolling ball game with the Unity tutorial. </w:t>
       </w:r>
       <w:r>
         <w:rPr>
@@ -912,39 +784,7 @@
           <w:sz w:val="24"/>
           <w:szCs w:val="24"/>
         </w:rPr>
-        <w:t xml:space="preserve">I added variables for the player and for the offset value of the camera. I then calculated </w:t>
-      </w:r>
-      <w:proofErr w:type="gramStart"/>
-      <w:r>
-        <w:rPr>
-          <w:sz w:val="24"/>
-          <w:szCs w:val="24"/>
-        </w:rPr>
-        <w:t>positioning</w:t>
-      </w:r>
-      <w:proofErr w:type="gramEnd"/>
-      <w:r>
-        <w:rPr>
-          <w:sz w:val="24"/>
-          <w:szCs w:val="24"/>
-        </w:rPr>
-        <w:t xml:space="preserve"> of the camera and made the Update function a </w:t>
-      </w:r>
-      <w:proofErr w:type="spellStart"/>
-      <w:r>
-        <w:rPr>
-          <w:sz w:val="24"/>
-          <w:szCs w:val="24"/>
-        </w:rPr>
-        <w:t>LateUpdate</w:t>
-      </w:r>
-      <w:proofErr w:type="spellEnd"/>
-      <w:r>
-        <w:rPr>
-          <w:sz w:val="24"/>
-          <w:szCs w:val="24"/>
-        </w:rPr>
-        <w:t xml:space="preserve"> function to make sure it was called after other updates.</w:t>
+        <w:t>I added variables for the player and for the offset value of the camera. I then calculated positioning of the camera and made the Update function a LateUpdate function to make sure it was called after other updates.</w:t>
       </w:r>
     </w:p>
     <w:p>
@@ -1176,23 +1016,7 @@
           <w:sz w:val="24"/>
           <w:szCs w:val="24"/>
         </w:rPr>
-        <w:t xml:space="preserve">I’m happy with how smoothly this is going so far, and I’m excited to see where I continue to go with this project. I hope to </w:t>
-      </w:r>
-      <w:proofErr w:type="gramStart"/>
-      <w:r>
-        <w:rPr>
-          <w:sz w:val="24"/>
-          <w:szCs w:val="24"/>
-        </w:rPr>
-        <w:t>be adding</w:t>
-      </w:r>
-      <w:proofErr w:type="gramEnd"/>
-      <w:r>
-        <w:rPr>
-          <w:sz w:val="24"/>
-          <w:szCs w:val="24"/>
-        </w:rPr>
-        <w:t xml:space="preserve"> animation and other cool features soon.</w:t>
+        <w:t>I’m happy with how smoothly this is going so far, and I’m excited to see where I continue to go with this project. I hope to be adding animation and other cool features soon.</w:t>
       </w:r>
     </w:p>
     <w:p>
@@ -1293,23 +1117,7 @@
           <w:sz w:val="24"/>
           <w:szCs w:val="24"/>
         </w:rPr>
-        <w:t xml:space="preserve"> I started by </w:t>
-      </w:r>
-      <w:proofErr w:type="gramStart"/>
-      <w:r>
-        <w:rPr>
-          <w:sz w:val="24"/>
-          <w:szCs w:val="24"/>
-        </w:rPr>
-        <w:t>building</w:t>
-      </w:r>
-      <w:proofErr w:type="gramEnd"/>
-      <w:r>
-        <w:rPr>
-          <w:sz w:val="24"/>
-          <w:szCs w:val="24"/>
-        </w:rPr>
-        <w:t xml:space="preserve"> creating the walls of the play area and adding material to them.</w:t>
+        <w:t xml:space="preserve"> I started by building creating the walls of the play area and adding material to them.</w:t>
       </w:r>
     </w:p>
     <w:p>
@@ -1678,23 +1486,7 @@
           <w:sz w:val="24"/>
           <w:szCs w:val="24"/>
         </w:rPr>
-        <w:t xml:space="preserve"> I added to the </w:t>
-      </w:r>
-      <w:proofErr w:type="spellStart"/>
-      <w:r>
-        <w:rPr>
-          <w:sz w:val="24"/>
-          <w:szCs w:val="24"/>
-        </w:rPr>
-        <w:t>PlayerController.cs</w:t>
-      </w:r>
-      <w:proofErr w:type="spellEnd"/>
-      <w:r>
-        <w:rPr>
-          <w:sz w:val="24"/>
-          <w:szCs w:val="24"/>
-        </w:rPr>
-        <w:t xml:space="preserve"> file.</w:t>
+        <w:t xml:space="preserve"> I added to the PlayerController.cs file.</w:t>
       </w:r>
     </w:p>
     <w:p>
@@ -1825,23 +1617,7 @@
           <w:sz w:val="24"/>
           <w:szCs w:val="24"/>
         </w:rPr>
-        <w:t xml:space="preserve">I then added a conditional statement to the script and changed the collider for the prefab to </w:t>
-      </w:r>
-      <w:proofErr w:type="gramStart"/>
-      <w:r>
-        <w:rPr>
-          <w:sz w:val="24"/>
-          <w:szCs w:val="24"/>
-        </w:rPr>
-        <w:t>is</w:t>
-      </w:r>
-      <w:proofErr w:type="gramEnd"/>
-      <w:r>
-        <w:rPr>
-          <w:sz w:val="24"/>
-          <w:szCs w:val="24"/>
-        </w:rPr>
-        <w:t xml:space="preserve"> trigger.</w:t>
+        <w:t>I then added a conditional statement to the script and changed the collider for the prefab to is trigger.</w:t>
       </w:r>
     </w:p>
     <w:p>
@@ -1906,23 +1682,7 @@
           <w:sz w:val="24"/>
           <w:szCs w:val="24"/>
         </w:rPr>
-        <w:t xml:space="preserve">Finally, I added a </w:t>
-      </w:r>
-      <w:proofErr w:type="spellStart"/>
-      <w:r>
-        <w:rPr>
-          <w:sz w:val="24"/>
-          <w:szCs w:val="24"/>
-        </w:rPr>
-        <w:t>Rigidbody</w:t>
-      </w:r>
-      <w:proofErr w:type="spellEnd"/>
-      <w:r>
-        <w:rPr>
-          <w:sz w:val="24"/>
-          <w:szCs w:val="24"/>
-        </w:rPr>
-        <w:t xml:space="preserve"> component to the prefab.</w:t>
+        <w:t>Finally, I added a Rigidbody component to the prefab.</w:t>
       </w:r>
       <w:r>
         <w:rPr>
@@ -2052,23 +1812,7 @@
           <w:sz w:val="24"/>
           <w:szCs w:val="24"/>
         </w:rPr>
-        <w:t xml:space="preserve">This week, I added the Rollable.exe file for everyone to test it out. Right now, there isn’t a way to exit the game other than </w:t>
-      </w:r>
-      <w:proofErr w:type="spellStart"/>
-      <w:r>
-        <w:rPr>
-          <w:sz w:val="24"/>
-          <w:szCs w:val="24"/>
-        </w:rPr>
-        <w:t>ctrl+alt+del</w:t>
-      </w:r>
-      <w:proofErr w:type="spellEnd"/>
-      <w:r>
-        <w:rPr>
-          <w:sz w:val="24"/>
-          <w:szCs w:val="24"/>
-        </w:rPr>
-        <w:t xml:space="preserve"> and ending the task in task manager, but I’ll get to that soon</w:t>
+        <w:t>This week, I added the Rollable.exe file for everyone to test it out. Right now, there isn’t a way to exit the game other than ctrl+alt+del and ending the task in task manager, but I’ll get to that soon</w:t>
       </w:r>
       <w:r>
         <w:rPr>
@@ -2096,23 +1840,7 @@
           <w:sz w:val="24"/>
           <w:szCs w:val="24"/>
         </w:rPr>
-        <w:t xml:space="preserve">eleases section of my GitHub to the right of </w:t>
-      </w:r>
-      <w:proofErr w:type="gramStart"/>
-      <w:r>
-        <w:rPr>
-          <w:sz w:val="24"/>
-          <w:szCs w:val="24"/>
-        </w:rPr>
-        <w:t>all of</w:t>
-      </w:r>
-      <w:proofErr w:type="gramEnd"/>
-      <w:r>
-        <w:rPr>
-          <w:sz w:val="24"/>
-          <w:szCs w:val="24"/>
-        </w:rPr>
-        <w:t xml:space="preserve"> the rest of the files.</w:t>
+        <w:t>eleases section of my GitHub to the right of all of the rest of the files.</w:t>
       </w:r>
     </w:p>
     <w:p>
@@ -2160,6 +1888,451 @@
                     <a:xfrm>
                       <a:off x="0" y="0"/>
                       <a:ext cx="5943600" cy="3354705"/>
+                    </a:xfrm>
+                    <a:prstGeom prst="rect">
+                      <a:avLst/>
+                    </a:prstGeom>
+                  </pic:spPr>
+                </pic:pic>
+              </a:graphicData>
+            </a:graphic>
+          </wp:inline>
+        </w:drawing>
+      </w:r>
+    </w:p>
+    <w:p>
+      <w:pPr>
+        <w:spacing w:line="259" w:lineRule="auto"/>
+        <w:rPr>
+          <w:sz w:val="24"/>
+          <w:szCs w:val="24"/>
+        </w:rPr>
+      </w:pPr>
+      <w:r>
+        <w:rPr>
+          <w:sz w:val="24"/>
+          <w:szCs w:val="24"/>
+        </w:rPr>
+        <w:br w:type="page"/>
+      </w:r>
+    </w:p>
+    <w:p>
+      <w:pPr>
+        <w:jc w:val="center"/>
+        <w:rPr>
+          <w:b/>
+          <w:bCs/>
+          <w:sz w:val="32"/>
+          <w:szCs w:val="32"/>
+        </w:rPr>
+      </w:pPr>
+      <w:r>
+        <w:rPr>
+          <w:b/>
+          <w:bCs/>
+          <w:sz w:val="32"/>
+          <w:szCs w:val="32"/>
+        </w:rPr>
+        <w:lastRenderedPageBreak/>
+        <w:t xml:space="preserve">Think Aloud </w:t>
+      </w:r>
+      <w:r>
+        <w:rPr>
+          <w:b/>
+          <w:bCs/>
+          <w:sz w:val="32"/>
+          <w:szCs w:val="32"/>
+        </w:rPr>
+        <w:t>5</w:t>
+      </w:r>
+    </w:p>
+    <w:p>
+      <w:pPr>
+        <w:rPr>
+          <w:sz w:val="24"/>
+          <w:szCs w:val="24"/>
+        </w:rPr>
+      </w:pPr>
+      <w:r>
+        <w:rPr>
+          <w:sz w:val="24"/>
+          <w:szCs w:val="24"/>
+        </w:rPr>
+        <w:t xml:space="preserve">This week, I’m </w:t>
+      </w:r>
+      <w:r>
+        <w:rPr>
+          <w:sz w:val="24"/>
+          <w:szCs w:val="24"/>
+        </w:rPr>
+        <w:t>working on adding score and text to my game and then building the game to be played.</w:t>
+      </w:r>
+      <w:r>
+        <w:rPr>
+          <w:sz w:val="24"/>
+          <w:szCs w:val="24"/>
+        </w:rPr>
+        <w:t xml:space="preserve"> I’m starting by storing the value of collected Pickups by adding to my PlayerController script.</w:t>
+      </w:r>
+      <w:r>
+        <w:rPr>
+          <w:sz w:val="24"/>
+          <w:szCs w:val="24"/>
+        </w:rPr>
+        <w:t xml:space="preserve"> First, I added a count variable to the script and incremented the value when an object is collected. I then added a canvas with text.</w:t>
+      </w:r>
+    </w:p>
+    <w:p>
+      <w:pPr>
+        <w:rPr>
+          <w:sz w:val="24"/>
+          <w:szCs w:val="24"/>
+        </w:rPr>
+      </w:pPr>
+      <w:r>
+        <w:rPr>
+          <w:sz w:val="24"/>
+          <w:szCs w:val="24"/>
+        </w:rPr>
+        <w:drawing>
+          <wp:inline distT="0" distB="0" distL="0" distR="0" wp14:anchorId="35C5EC66" wp14:editId="23D67441">
+            <wp:extent cx="3743325" cy="2653750"/>
+            <wp:effectExtent l="0" t="0" r="0" b="0"/>
+            <wp:docPr id="1434295215" name="Picture 1" descr="A screen shot of a field&#10;&#10;Description automatically generated"/>
+            <wp:cNvGraphicFramePr>
+              <a:graphicFrameLocks xmlns:a="http://schemas.openxmlformats.org/drawingml/2006/main" noChangeAspect="1"/>
+            </wp:cNvGraphicFramePr>
+            <a:graphic xmlns:a="http://schemas.openxmlformats.org/drawingml/2006/main">
+              <a:graphicData uri="http://schemas.openxmlformats.org/drawingml/2006/picture">
+                <pic:pic xmlns:pic="http://schemas.openxmlformats.org/drawingml/2006/picture">
+                  <pic:nvPicPr>
+                    <pic:cNvPr id="1434295215" name="Picture 1" descr="A screen shot of a field&#10;&#10;Description automatically generated"/>
+                    <pic:cNvPicPr/>
+                  </pic:nvPicPr>
+                  <pic:blipFill>
+                    <a:blip r:embed="rId28"/>
+                    <a:stretch>
+                      <a:fillRect/>
+                    </a:stretch>
+                  </pic:blipFill>
+                  <pic:spPr>
+                    <a:xfrm>
+                      <a:off x="0" y="0"/>
+                      <a:ext cx="3750024" cy="2658499"/>
+                    </a:xfrm>
+                    <a:prstGeom prst="rect">
+                      <a:avLst/>
+                    </a:prstGeom>
+                  </pic:spPr>
+                </pic:pic>
+              </a:graphicData>
+            </a:graphic>
+          </wp:inline>
+        </w:drawing>
+      </w:r>
+    </w:p>
+    <w:p>
+      <w:pPr>
+        <w:rPr>
+          <w:sz w:val="24"/>
+          <w:szCs w:val="24"/>
+        </w:rPr>
+      </w:pPr>
+      <w:r>
+        <w:rPr>
+          <w:sz w:val="24"/>
+          <w:szCs w:val="24"/>
+        </w:rPr>
+        <w:t>I then added a text mesh pro variable to the script and associated the count with the text. Then, I used the text game object as the argument in the Unity editor, and now the score shows in the top left corner of the game.</w:t>
+      </w:r>
+    </w:p>
+    <w:p>
+      <w:pPr>
+        <w:rPr>
+          <w:sz w:val="24"/>
+          <w:szCs w:val="24"/>
+        </w:rPr>
+      </w:pPr>
+      <w:r>
+        <w:rPr>
+          <w:sz w:val="24"/>
+          <w:szCs w:val="24"/>
+        </w:rPr>
+        <w:drawing>
+          <wp:inline distT="0" distB="0" distL="0" distR="0" wp14:anchorId="76BCB3AF" wp14:editId="0BF9C1D5">
+            <wp:extent cx="3663516" cy="3238500"/>
+            <wp:effectExtent l="0" t="0" r="0" b="0"/>
+            <wp:docPr id="1348187103" name="Picture 1" descr="A screenshot of a video game&#10;&#10;Description automatically generated"/>
+            <wp:cNvGraphicFramePr>
+              <a:graphicFrameLocks xmlns:a="http://schemas.openxmlformats.org/drawingml/2006/main" noChangeAspect="1"/>
+            </wp:cNvGraphicFramePr>
+            <a:graphic xmlns:a="http://schemas.openxmlformats.org/drawingml/2006/main">
+              <a:graphicData uri="http://schemas.openxmlformats.org/drawingml/2006/picture">
+                <pic:pic xmlns:pic="http://schemas.openxmlformats.org/drawingml/2006/picture">
+                  <pic:nvPicPr>
+                    <pic:cNvPr id="1348187103" name="Picture 1" descr="A screenshot of a video game&#10;&#10;Description automatically generated"/>
+                    <pic:cNvPicPr/>
+                  </pic:nvPicPr>
+                  <pic:blipFill>
+                    <a:blip r:embed="rId29"/>
+                    <a:stretch>
+                      <a:fillRect/>
+                    </a:stretch>
+                  </pic:blipFill>
+                  <pic:spPr>
+                    <a:xfrm>
+                      <a:off x="0" y="0"/>
+                      <a:ext cx="3668793" cy="3243165"/>
+                    </a:xfrm>
+                    <a:prstGeom prst="rect">
+                      <a:avLst/>
+                    </a:prstGeom>
+                  </pic:spPr>
+                </pic:pic>
+              </a:graphicData>
+            </a:graphic>
+          </wp:inline>
+        </w:drawing>
+      </w:r>
+    </w:p>
+    <w:p>
+      <w:pPr>
+        <w:rPr>
+          <w:sz w:val="24"/>
+          <w:szCs w:val="24"/>
+        </w:rPr>
+      </w:pPr>
+      <w:r>
+        <w:rPr>
+          <w:sz w:val="24"/>
+          <w:szCs w:val="24"/>
+        </w:rPr>
+        <w:lastRenderedPageBreak/>
+        <w:t>I finally added a win text object that is activated when the player collects all the cubes. I added this to the script so that the object only displays when the count reaches the same number as the number of Pickup objects.</w:t>
+      </w:r>
+    </w:p>
+    <w:p>
+      <w:pPr>
+        <w:rPr>
+          <w:sz w:val="24"/>
+          <w:szCs w:val="24"/>
+        </w:rPr>
+      </w:pPr>
+      <w:r>
+        <w:rPr>
+          <w:sz w:val="24"/>
+          <w:szCs w:val="24"/>
+        </w:rPr>
+        <w:drawing>
+          <wp:inline distT="0" distB="0" distL="0" distR="0" wp14:anchorId="6356BF8E" wp14:editId="36F02A67">
+            <wp:extent cx="5943600" cy="942975"/>
+            <wp:effectExtent l="0" t="0" r="0" b="9525"/>
+            <wp:docPr id="1827251723" name="Picture 1" descr="A black screen with green text&#10;&#10;Description automatically generated"/>
+            <wp:cNvGraphicFramePr>
+              <a:graphicFrameLocks xmlns:a="http://schemas.openxmlformats.org/drawingml/2006/main" noChangeAspect="1"/>
+            </wp:cNvGraphicFramePr>
+            <a:graphic xmlns:a="http://schemas.openxmlformats.org/drawingml/2006/main">
+              <a:graphicData uri="http://schemas.openxmlformats.org/drawingml/2006/picture">
+                <pic:pic xmlns:pic="http://schemas.openxmlformats.org/drawingml/2006/picture">
+                  <pic:nvPicPr>
+                    <pic:cNvPr id="1827251723" name="Picture 1" descr="A black screen with green text&#10;&#10;Description automatically generated"/>
+                    <pic:cNvPicPr/>
+                  </pic:nvPicPr>
+                  <pic:blipFill rotWithShape="1">
+                    <a:blip r:embed="rId30"/>
+                    <a:srcRect b="18406"/>
+                    <a:stretch/>
+                  </pic:blipFill>
+                  <pic:spPr bwMode="auto">
+                    <a:xfrm>
+                      <a:off x="0" y="0"/>
+                      <a:ext cx="5943600" cy="942975"/>
+                    </a:xfrm>
+                    <a:prstGeom prst="rect">
+                      <a:avLst/>
+                    </a:prstGeom>
+                    <a:ln>
+                      <a:noFill/>
+                    </a:ln>
+                    <a:extLst>
+                      <a:ext uri="{53640926-AAD7-44D8-BBD7-CCE9431645EC}">
+                        <a14:shadowObscured xmlns:a14="http://schemas.microsoft.com/office/drawing/2010/main"/>
+                      </a:ext>
+                    </a:extLst>
+                  </pic:spPr>
+                </pic:pic>
+              </a:graphicData>
+            </a:graphic>
+          </wp:inline>
+        </w:drawing>
+      </w:r>
+    </w:p>
+    <w:p>
+      <w:pPr>
+        <w:rPr>
+          <w:sz w:val="24"/>
+          <w:szCs w:val="24"/>
+        </w:rPr>
+      </w:pPr>
+      <w:r>
+        <w:rPr>
+          <w:sz w:val="24"/>
+          <w:szCs w:val="24"/>
+        </w:rPr>
+        <w:drawing>
+          <wp:inline distT="0" distB="0" distL="0" distR="0" wp14:anchorId="420EAFD0" wp14:editId="487BA969">
+            <wp:extent cx="5125165" cy="2476846"/>
+            <wp:effectExtent l="0" t="0" r="0" b="0"/>
+            <wp:docPr id="828569800" name="Picture 1" descr="A screen shot of a computer program&#10;&#10;Description automatically generated"/>
+            <wp:cNvGraphicFramePr>
+              <a:graphicFrameLocks xmlns:a="http://schemas.openxmlformats.org/drawingml/2006/main" noChangeAspect="1"/>
+            </wp:cNvGraphicFramePr>
+            <a:graphic xmlns:a="http://schemas.openxmlformats.org/drawingml/2006/main">
+              <a:graphicData uri="http://schemas.openxmlformats.org/drawingml/2006/picture">
+                <pic:pic xmlns:pic="http://schemas.openxmlformats.org/drawingml/2006/picture">
+                  <pic:nvPicPr>
+                    <pic:cNvPr id="828569800" name="Picture 1" descr="A screen shot of a computer program&#10;&#10;Description automatically generated"/>
+                    <pic:cNvPicPr/>
+                  </pic:nvPicPr>
+                  <pic:blipFill>
+                    <a:blip r:embed="rId31"/>
+                    <a:stretch>
+                      <a:fillRect/>
+                    </a:stretch>
+                  </pic:blipFill>
+                  <pic:spPr>
+                    <a:xfrm>
+                      <a:off x="0" y="0"/>
+                      <a:ext cx="5125165" cy="2476846"/>
+                    </a:xfrm>
+                    <a:prstGeom prst="rect">
+                      <a:avLst/>
+                    </a:prstGeom>
+                  </pic:spPr>
+                </pic:pic>
+              </a:graphicData>
+            </a:graphic>
+          </wp:inline>
+        </w:drawing>
+      </w:r>
+    </w:p>
+    <w:p>
+      <w:pPr>
+        <w:rPr>
+          <w:sz w:val="24"/>
+          <w:szCs w:val="24"/>
+        </w:rPr>
+      </w:pPr>
+      <w:r>
+        <w:rPr>
+          <w:sz w:val="24"/>
+          <w:szCs w:val="24"/>
+        </w:rPr>
+        <w:t>My game now has a win screen.</w:t>
+      </w:r>
+    </w:p>
+    <w:p>
+      <w:pPr>
+        <w:rPr>
+          <w:sz w:val="24"/>
+          <w:szCs w:val="24"/>
+        </w:rPr>
+      </w:pPr>
+      <w:r>
+        <w:rPr>
+          <w:sz w:val="24"/>
+          <w:szCs w:val="24"/>
+        </w:rPr>
+        <w:drawing>
+          <wp:inline distT="0" distB="0" distL="0" distR="0" wp14:anchorId="6A71C00F" wp14:editId="47B48000">
+            <wp:extent cx="3457575" cy="3010124"/>
+            <wp:effectExtent l="0" t="0" r="0" b="0"/>
+            <wp:docPr id="280950716" name="Picture 1" descr="A screenshot of a video game&#10;&#10;Description automatically generated"/>
+            <wp:cNvGraphicFramePr>
+              <a:graphicFrameLocks xmlns:a="http://schemas.openxmlformats.org/drawingml/2006/main" noChangeAspect="1"/>
+            </wp:cNvGraphicFramePr>
+            <a:graphic xmlns:a="http://schemas.openxmlformats.org/drawingml/2006/main">
+              <a:graphicData uri="http://schemas.openxmlformats.org/drawingml/2006/picture">
+                <pic:pic xmlns:pic="http://schemas.openxmlformats.org/drawingml/2006/picture">
+                  <pic:nvPicPr>
+                    <pic:cNvPr id="280950716" name="Picture 1" descr="A screenshot of a video game&#10;&#10;Description automatically generated"/>
+                    <pic:cNvPicPr/>
+                  </pic:nvPicPr>
+                  <pic:blipFill>
+                    <a:blip r:embed="rId32"/>
+                    <a:stretch>
+                      <a:fillRect/>
+                    </a:stretch>
+                  </pic:blipFill>
+                  <pic:spPr>
+                    <a:xfrm>
+                      <a:off x="0" y="0"/>
+                      <a:ext cx="3457832" cy="3010348"/>
+                    </a:xfrm>
+                    <a:prstGeom prst="rect">
+                      <a:avLst/>
+                    </a:prstGeom>
+                  </pic:spPr>
+                </pic:pic>
+              </a:graphicData>
+            </a:graphic>
+          </wp:inline>
+        </w:drawing>
+      </w:r>
+    </w:p>
+    <w:p>
+      <w:pPr>
+        <w:rPr>
+          <w:sz w:val="24"/>
+          <w:szCs w:val="24"/>
+        </w:rPr>
+      </w:pPr>
+      <w:r>
+        <w:rPr>
+          <w:sz w:val="24"/>
+          <w:szCs w:val="24"/>
+        </w:rPr>
+        <w:t>I then made a build of my game to be played outside of Unity. I thought the way I did it before would work, but it’s now finally ready to be played.</w:t>
+      </w:r>
+    </w:p>
+    <w:p>
+      <w:pPr>
+        <w:rPr>
+          <w:sz w:val="24"/>
+          <w:szCs w:val="24"/>
+        </w:rPr>
+      </w:pPr>
+      <w:r>
+        <w:rPr>
+          <w:sz w:val="24"/>
+          <w:szCs w:val="24"/>
+        </w:rPr>
+        <w:lastRenderedPageBreak/>
+        <w:drawing>
+          <wp:inline distT="0" distB="0" distL="0" distR="0" wp14:anchorId="4EBED5C1" wp14:editId="24B7BC52">
+            <wp:extent cx="5943600" cy="4634230"/>
+            <wp:effectExtent l="0" t="0" r="0" b="0"/>
+            <wp:docPr id="943513888" name="Picture 1" descr="A screenshot of a video game&#10;&#10;Description automatically generated"/>
+            <wp:cNvGraphicFramePr>
+              <a:graphicFrameLocks xmlns:a="http://schemas.openxmlformats.org/drawingml/2006/main" noChangeAspect="1"/>
+            </wp:cNvGraphicFramePr>
+            <a:graphic xmlns:a="http://schemas.openxmlformats.org/drawingml/2006/main">
+              <a:graphicData uri="http://schemas.openxmlformats.org/drawingml/2006/picture">
+                <pic:pic xmlns:pic="http://schemas.openxmlformats.org/drawingml/2006/picture">
+                  <pic:nvPicPr>
+                    <pic:cNvPr id="943513888" name="Picture 1" descr="A screenshot of a video game&#10;&#10;Description automatically generated"/>
+                    <pic:cNvPicPr/>
+                  </pic:nvPicPr>
+                  <pic:blipFill>
+                    <a:blip r:embed="rId33"/>
+                    <a:stretch>
+                      <a:fillRect/>
+                    </a:stretch>
+                  </pic:blipFill>
+                  <pic:spPr>
+                    <a:xfrm>
+                      <a:off x="0" y="0"/>
+                      <a:ext cx="5943600" cy="4634230"/>
                     </a:xfrm>
                     <a:prstGeom prst="rect">
                       <a:avLst/>

</xml_diff>

<commit_message>
Added new scripts and Think Aloud part
</commit_message>
<xml_diff>
--- a/ThinkAloud.docx
+++ b/ThinkAloud.docx
@@ -1991,6 +1991,7 @@
       </w:pPr>
       <w:r>
         <w:rPr>
+          <w:noProof/>
           <w:sz w:val="24"/>
           <w:szCs w:val="24"/>
         </w:rPr>
@@ -2055,6 +2056,7 @@
       </w:pPr>
       <w:r>
         <w:rPr>
+          <w:noProof/>
           <w:sz w:val="24"/>
           <w:szCs w:val="24"/>
         </w:rPr>
@@ -2120,6 +2122,7 @@
       </w:pPr>
       <w:r>
         <w:rPr>
+          <w:noProof/>
           <w:sz w:val="24"/>
           <w:szCs w:val="24"/>
         </w:rPr>
@@ -2176,6 +2179,7 @@
       </w:pPr>
       <w:r>
         <w:rPr>
+          <w:noProof/>
           <w:sz w:val="24"/>
           <w:szCs w:val="24"/>
         </w:rPr>
@@ -2240,6 +2244,7 @@
       </w:pPr>
       <w:r>
         <w:rPr>
+          <w:noProof/>
           <w:sz w:val="24"/>
           <w:szCs w:val="24"/>
         </w:rPr>
@@ -2304,6 +2309,7 @@
       </w:pPr>
       <w:r>
         <w:rPr>
+          <w:noProof/>
           <w:sz w:val="24"/>
           <w:szCs w:val="24"/>
         </w:rPr>
@@ -2343,6 +2349,549 @@
             </a:graphic>
           </wp:inline>
         </w:drawing>
+      </w:r>
+    </w:p>
+    <w:p>
+      <w:pPr>
+        <w:jc w:val="center"/>
+        <w:rPr>
+          <w:b/>
+          <w:bCs/>
+          <w:sz w:val="32"/>
+          <w:szCs w:val="32"/>
+        </w:rPr>
+      </w:pPr>
+      <w:r>
+        <w:rPr>
+          <w:sz w:val="24"/>
+          <w:szCs w:val="24"/>
+        </w:rPr>
+        <w:br w:type="column"/>
+      </w:r>
+      <w:r>
+        <w:rPr>
+          <w:b/>
+          <w:bCs/>
+          <w:sz w:val="32"/>
+          <w:szCs w:val="32"/>
+        </w:rPr>
+        <w:lastRenderedPageBreak/>
+        <w:t xml:space="preserve">Think Aloud </w:t>
+      </w:r>
+      <w:r>
+        <w:rPr>
+          <w:b/>
+          <w:bCs/>
+          <w:sz w:val="32"/>
+          <w:szCs w:val="32"/>
+        </w:rPr>
+        <w:t>6</w:t>
+      </w:r>
+    </w:p>
+    <w:p>
+      <w:pPr>
+        <w:rPr>
+          <w:sz w:val="24"/>
+          <w:szCs w:val="24"/>
+        </w:rPr>
+      </w:pPr>
+      <w:r>
+        <w:rPr>
+          <w:sz w:val="24"/>
+          <w:szCs w:val="24"/>
+        </w:rPr>
+        <w:t>This week</w:t>
+      </w:r>
+      <w:r>
+        <w:rPr>
+          <w:sz w:val="24"/>
+          <w:szCs w:val="24"/>
+        </w:rPr>
+        <w:t>, I’m moving on to the beginner scripting project. I started with Scripts as Behavior Components, and that started with adding a new script to the player object that changes its color to red, green, or blue depending on which key the player pressed.</w:t>
+      </w:r>
+    </w:p>
+    <w:p>
+      <w:pPr>
+        <w:rPr>
+          <w:sz w:val="24"/>
+          <w:szCs w:val="24"/>
+        </w:rPr>
+      </w:pPr>
+      <w:r>
+        <w:rPr>
+          <w:sz w:val="24"/>
+          <w:szCs w:val="24"/>
+        </w:rPr>
+        <w:drawing>
+          <wp:inline distT="0" distB="0" distL="0" distR="0" wp14:anchorId="526B9383" wp14:editId="2E9FD08A">
+            <wp:extent cx="4276725" cy="3530876"/>
+            <wp:effectExtent l="0" t="0" r="0" b="0"/>
+            <wp:docPr id="503975589" name="Picture 1" descr="A screen shot of a computer program&#10;&#10;Description automatically generated"/>
+            <wp:cNvGraphicFramePr>
+              <a:graphicFrameLocks xmlns:a="http://schemas.openxmlformats.org/drawingml/2006/main" noChangeAspect="1"/>
+            </wp:cNvGraphicFramePr>
+            <a:graphic xmlns:a="http://schemas.openxmlformats.org/drawingml/2006/main">
+              <a:graphicData uri="http://schemas.openxmlformats.org/drawingml/2006/picture">
+                <pic:pic xmlns:pic="http://schemas.openxmlformats.org/drawingml/2006/picture">
+                  <pic:nvPicPr>
+                    <pic:cNvPr id="503975589" name="Picture 1" descr="A screen shot of a computer program&#10;&#10;Description automatically generated"/>
+                    <pic:cNvPicPr/>
+                  </pic:nvPicPr>
+                  <pic:blipFill>
+                    <a:blip r:embed="rId34"/>
+                    <a:stretch>
+                      <a:fillRect/>
+                    </a:stretch>
+                  </pic:blipFill>
+                  <pic:spPr>
+                    <a:xfrm>
+                      <a:off x="0" y="0"/>
+                      <a:ext cx="4286741" cy="3539146"/>
+                    </a:xfrm>
+                    <a:prstGeom prst="rect">
+                      <a:avLst/>
+                    </a:prstGeom>
+                  </pic:spPr>
+                </pic:pic>
+              </a:graphicData>
+            </a:graphic>
+          </wp:inline>
+        </w:drawing>
+      </w:r>
+    </w:p>
+    <w:p>
+      <w:pPr>
+        <w:rPr>
+          <w:sz w:val="24"/>
+          <w:szCs w:val="24"/>
+        </w:rPr>
+      </w:pPr>
+      <w:r>
+        <w:rPr>
+          <w:sz w:val="24"/>
+          <w:szCs w:val="24"/>
+        </w:rPr>
+        <w:t>This uses if statements to determine if the user pushes down the corresponding key for a color, and if so, the material for the object changes color to the specified color. I wasn’t surprised to see that my main issue right away was forgetting to make sure the class name was the same as the file. It makes sense as C# is extremely similar to Java.</w:t>
+      </w:r>
+    </w:p>
+    <w:p>
+      <w:pPr>
+        <w:rPr>
+          <w:sz w:val="24"/>
+          <w:szCs w:val="24"/>
+        </w:rPr>
+      </w:pPr>
+      <w:r>
+        <w:rPr>
+          <w:sz w:val="24"/>
+          <w:szCs w:val="24"/>
+        </w:rPr>
+        <w:drawing>
+          <wp:inline distT="0" distB="0" distL="0" distR="0" wp14:anchorId="0ECFD659" wp14:editId="7EF039A9">
+            <wp:extent cx="3143250" cy="2607233"/>
+            <wp:effectExtent l="0" t="0" r="0" b="3175"/>
+            <wp:docPr id="784659513" name="Picture 1" descr="A screenshot of a video game&#10;&#10;Description automatically generated"/>
+            <wp:cNvGraphicFramePr>
+              <a:graphicFrameLocks xmlns:a="http://schemas.openxmlformats.org/drawingml/2006/main" noChangeAspect="1"/>
+            </wp:cNvGraphicFramePr>
+            <a:graphic xmlns:a="http://schemas.openxmlformats.org/drawingml/2006/main">
+              <a:graphicData uri="http://schemas.openxmlformats.org/drawingml/2006/picture">
+                <pic:pic xmlns:pic="http://schemas.openxmlformats.org/drawingml/2006/picture">
+                  <pic:nvPicPr>
+                    <pic:cNvPr id="784659513" name="Picture 1" descr="A screenshot of a video game&#10;&#10;Description automatically generated"/>
+                    <pic:cNvPicPr/>
+                  </pic:nvPicPr>
+                  <pic:blipFill>
+                    <a:blip r:embed="rId35"/>
+                    <a:stretch>
+                      <a:fillRect/>
+                    </a:stretch>
+                  </pic:blipFill>
+                  <pic:spPr>
+                    <a:xfrm>
+                      <a:off x="0" y="0"/>
+                      <a:ext cx="3149148" cy="2612125"/>
+                    </a:xfrm>
+                    <a:prstGeom prst="rect">
+                      <a:avLst/>
+                    </a:prstGeom>
+                  </pic:spPr>
+                </pic:pic>
+              </a:graphicData>
+            </a:graphic>
+          </wp:inline>
+        </w:drawing>
+      </w:r>
+    </w:p>
+    <w:p>
+      <w:pPr>
+        <w:rPr>
+          <w:sz w:val="24"/>
+          <w:szCs w:val="24"/>
+        </w:rPr>
+      </w:pPr>
+      <w:r>
+        <w:rPr>
+          <w:sz w:val="24"/>
+          <w:szCs w:val="24"/>
+        </w:rPr>
+        <w:lastRenderedPageBreak/>
+        <w:t>Next, I moved on to the Variables and Functions tutorial. I put together a new script that only calculates and displays information to the console. It doesn’t currently do anything in the game.</w:t>
+      </w:r>
+      <w:r>
+        <w:rPr>
+          <w:sz w:val="24"/>
+          <w:szCs w:val="24"/>
+        </w:rPr>
+        <w:t xml:space="preserve"> This happens when I attach it to a game object and play the game.</w:t>
+      </w:r>
+    </w:p>
+    <w:p>
+      <w:pPr>
+        <w:rPr>
+          <w:sz w:val="24"/>
+          <w:szCs w:val="24"/>
+        </w:rPr>
+      </w:pPr>
+      <w:r>
+        <w:rPr>
+          <w:sz w:val="24"/>
+          <w:szCs w:val="24"/>
+        </w:rPr>
+        <w:drawing>
+          <wp:inline distT="0" distB="0" distL="0" distR="0" wp14:anchorId="6082B82F" wp14:editId="7FB671CF">
+            <wp:extent cx="3124200" cy="3124200"/>
+            <wp:effectExtent l="0" t="0" r="0" b="0"/>
+            <wp:docPr id="1276327241" name="Picture 1" descr="A screen shot of a computer program&#10;&#10;Description automatically generated"/>
+            <wp:cNvGraphicFramePr>
+              <a:graphicFrameLocks xmlns:a="http://schemas.openxmlformats.org/drawingml/2006/main" noChangeAspect="1"/>
+            </wp:cNvGraphicFramePr>
+            <a:graphic xmlns:a="http://schemas.openxmlformats.org/drawingml/2006/main">
+              <a:graphicData uri="http://schemas.openxmlformats.org/drawingml/2006/picture">
+                <pic:pic xmlns:pic="http://schemas.openxmlformats.org/drawingml/2006/picture">
+                  <pic:nvPicPr>
+                    <pic:cNvPr id="1276327241" name="Picture 1" descr="A screen shot of a computer program&#10;&#10;Description automatically generated"/>
+                    <pic:cNvPicPr/>
+                  </pic:nvPicPr>
+                  <pic:blipFill>
+                    <a:blip r:embed="rId36"/>
+                    <a:stretch>
+                      <a:fillRect/>
+                    </a:stretch>
+                  </pic:blipFill>
+                  <pic:spPr>
+                    <a:xfrm>
+                      <a:off x="0" y="0"/>
+                      <a:ext cx="3124217" cy="3124217"/>
+                    </a:xfrm>
+                    <a:prstGeom prst="rect">
+                      <a:avLst/>
+                    </a:prstGeom>
+                  </pic:spPr>
+                </pic:pic>
+              </a:graphicData>
+            </a:graphic>
+          </wp:inline>
+        </w:drawing>
+      </w:r>
+    </w:p>
+    <w:p>
+      <w:pPr>
+        <w:rPr>
+          <w:sz w:val="24"/>
+          <w:szCs w:val="24"/>
+        </w:rPr>
+      </w:pPr>
+      <w:r>
+        <w:rPr>
+          <w:sz w:val="24"/>
+          <w:szCs w:val="24"/>
+        </w:rPr>
+        <w:drawing>
+          <wp:inline distT="0" distB="0" distL="0" distR="0" wp14:anchorId="7F727422" wp14:editId="64DE3728">
+            <wp:extent cx="2381582" cy="552527"/>
+            <wp:effectExtent l="0" t="0" r="0" b="0"/>
+            <wp:docPr id="62326485" name="Picture 1" descr="A screenshot of a computer&#10;&#10;Description automatically generated"/>
+            <wp:cNvGraphicFramePr>
+              <a:graphicFrameLocks xmlns:a="http://schemas.openxmlformats.org/drawingml/2006/main" noChangeAspect="1"/>
+            </wp:cNvGraphicFramePr>
+            <a:graphic xmlns:a="http://schemas.openxmlformats.org/drawingml/2006/main">
+              <a:graphicData uri="http://schemas.openxmlformats.org/drawingml/2006/picture">
+                <pic:pic xmlns:pic="http://schemas.openxmlformats.org/drawingml/2006/picture">
+                  <pic:nvPicPr>
+                    <pic:cNvPr id="62326485" name="Picture 1" descr="A screenshot of a computer&#10;&#10;Description automatically generated"/>
+                    <pic:cNvPicPr/>
+                  </pic:nvPicPr>
+                  <pic:blipFill>
+                    <a:blip r:embed="rId37"/>
+                    <a:stretch>
+                      <a:fillRect/>
+                    </a:stretch>
+                  </pic:blipFill>
+                  <pic:spPr>
+                    <a:xfrm>
+                      <a:off x="0" y="0"/>
+                      <a:ext cx="2381582" cy="552527"/>
+                    </a:xfrm>
+                    <a:prstGeom prst="rect">
+                      <a:avLst/>
+                    </a:prstGeom>
+                  </pic:spPr>
+                </pic:pic>
+              </a:graphicData>
+            </a:graphic>
+          </wp:inline>
+        </w:drawing>
+      </w:r>
+    </w:p>
+    <w:p>
+      <w:pPr>
+        <w:rPr>
+          <w:sz w:val="24"/>
+          <w:szCs w:val="24"/>
+        </w:rPr>
+      </w:pPr>
+      <w:r>
+        <w:rPr>
+          <w:sz w:val="24"/>
+          <w:szCs w:val="24"/>
+        </w:rPr>
+        <w:t>Next, I completed the Conventions and Syntax tutorial. It was straightforward and easy to complete.</w:t>
+      </w:r>
+    </w:p>
+    <w:p>
+      <w:pPr>
+        <w:rPr>
+          <w:sz w:val="24"/>
+          <w:szCs w:val="24"/>
+        </w:rPr>
+      </w:pPr>
+      <w:r>
+        <w:rPr>
+          <w:sz w:val="24"/>
+          <w:szCs w:val="24"/>
+        </w:rPr>
+        <w:drawing>
+          <wp:inline distT="0" distB="0" distL="0" distR="0" wp14:anchorId="27A73D6C" wp14:editId="457F031B">
+            <wp:extent cx="3910385" cy="2943225"/>
+            <wp:effectExtent l="0" t="0" r="0" b="0"/>
+            <wp:docPr id="579965397" name="Picture 1" descr="A screen shot of a computer program&#10;&#10;Description automatically generated"/>
+            <wp:cNvGraphicFramePr>
+              <a:graphicFrameLocks xmlns:a="http://schemas.openxmlformats.org/drawingml/2006/main" noChangeAspect="1"/>
+            </wp:cNvGraphicFramePr>
+            <a:graphic xmlns:a="http://schemas.openxmlformats.org/drawingml/2006/main">
+              <a:graphicData uri="http://schemas.openxmlformats.org/drawingml/2006/picture">
+                <pic:pic xmlns:pic="http://schemas.openxmlformats.org/drawingml/2006/picture">
+                  <pic:nvPicPr>
+                    <pic:cNvPr id="579965397" name="Picture 1" descr="A screen shot of a computer program&#10;&#10;Description automatically generated"/>
+                    <pic:cNvPicPr/>
+                  </pic:nvPicPr>
+                  <pic:blipFill>
+                    <a:blip r:embed="rId38"/>
+                    <a:stretch>
+                      <a:fillRect/>
+                    </a:stretch>
+                  </pic:blipFill>
+                  <pic:spPr>
+                    <a:xfrm>
+                      <a:off x="0" y="0"/>
+                      <a:ext cx="3917440" cy="2948535"/>
+                    </a:xfrm>
+                    <a:prstGeom prst="rect">
+                      <a:avLst/>
+                    </a:prstGeom>
+                  </pic:spPr>
+                </pic:pic>
+              </a:graphicData>
+            </a:graphic>
+          </wp:inline>
+        </w:drawing>
+      </w:r>
+    </w:p>
+    <w:p>
+      <w:pPr>
+        <w:rPr>
+          <w:sz w:val="24"/>
+          <w:szCs w:val="24"/>
+        </w:rPr>
+      </w:pPr>
+      <w:r>
+        <w:rPr>
+          <w:sz w:val="24"/>
+          <w:szCs w:val="24"/>
+        </w:rPr>
+        <w:lastRenderedPageBreak/>
+        <w:drawing>
+          <wp:inline distT="0" distB="0" distL="0" distR="0" wp14:anchorId="0C929C52" wp14:editId="6F839D6C">
+            <wp:extent cx="2667372" cy="704948"/>
+            <wp:effectExtent l="0" t="0" r="0" b="0"/>
+            <wp:docPr id="939940434" name="Picture 1" descr="A blue and grey background with white text&#10;&#10;Description automatically generated"/>
+            <wp:cNvGraphicFramePr>
+              <a:graphicFrameLocks xmlns:a="http://schemas.openxmlformats.org/drawingml/2006/main" noChangeAspect="1"/>
+            </wp:cNvGraphicFramePr>
+            <a:graphic xmlns:a="http://schemas.openxmlformats.org/drawingml/2006/main">
+              <a:graphicData uri="http://schemas.openxmlformats.org/drawingml/2006/picture">
+                <pic:pic xmlns:pic="http://schemas.openxmlformats.org/drawingml/2006/picture">
+                  <pic:nvPicPr>
+                    <pic:cNvPr id="939940434" name="Picture 1" descr="A blue and grey background with white text&#10;&#10;Description automatically generated"/>
+                    <pic:cNvPicPr/>
+                  </pic:nvPicPr>
+                  <pic:blipFill>
+                    <a:blip r:embed="rId39"/>
+                    <a:stretch>
+                      <a:fillRect/>
+                    </a:stretch>
+                  </pic:blipFill>
+                  <pic:spPr>
+                    <a:xfrm>
+                      <a:off x="0" y="0"/>
+                      <a:ext cx="2667372" cy="704948"/>
+                    </a:xfrm>
+                    <a:prstGeom prst="rect">
+                      <a:avLst/>
+                    </a:prstGeom>
+                  </pic:spPr>
+                </pic:pic>
+              </a:graphicData>
+            </a:graphic>
+          </wp:inline>
+        </w:drawing>
+      </w:r>
+    </w:p>
+    <w:p>
+      <w:pPr>
+        <w:rPr>
+          <w:sz w:val="24"/>
+          <w:szCs w:val="24"/>
+        </w:rPr>
+      </w:pPr>
+      <w:r>
+        <w:rPr>
+          <w:sz w:val="24"/>
+          <w:szCs w:val="24"/>
+        </w:rPr>
+        <w:t>Finally, I worked on the If Statements tutorial. In it, I made sure the script tested the time from when the game started to the time the spacebar was pressed.</w:t>
+      </w:r>
+    </w:p>
+    <w:p>
+      <w:pPr>
+        <w:rPr>
+          <w:sz w:val="24"/>
+          <w:szCs w:val="24"/>
+        </w:rPr>
+      </w:pPr>
+      <w:r>
+        <w:rPr>
+          <w:sz w:val="24"/>
+          <w:szCs w:val="24"/>
+        </w:rPr>
+        <w:drawing>
+          <wp:inline distT="0" distB="0" distL="0" distR="0" wp14:anchorId="2DE4937E" wp14:editId="4A9B4154">
+            <wp:extent cx="3819525" cy="4396534"/>
+            <wp:effectExtent l="0" t="0" r="0" b="4445"/>
+            <wp:docPr id="1528273804" name="Picture 1" descr="A screen shot of a computer program&#10;&#10;Description automatically generated"/>
+            <wp:cNvGraphicFramePr>
+              <a:graphicFrameLocks xmlns:a="http://schemas.openxmlformats.org/drawingml/2006/main" noChangeAspect="1"/>
+            </wp:cNvGraphicFramePr>
+            <a:graphic xmlns:a="http://schemas.openxmlformats.org/drawingml/2006/main">
+              <a:graphicData uri="http://schemas.openxmlformats.org/drawingml/2006/picture">
+                <pic:pic xmlns:pic="http://schemas.openxmlformats.org/drawingml/2006/picture">
+                  <pic:nvPicPr>
+                    <pic:cNvPr id="1528273804" name="Picture 1" descr="A screen shot of a computer program&#10;&#10;Description automatically generated"/>
+                    <pic:cNvPicPr/>
+                  </pic:nvPicPr>
+                  <pic:blipFill>
+                    <a:blip r:embed="rId40"/>
+                    <a:stretch>
+                      <a:fillRect/>
+                    </a:stretch>
+                  </pic:blipFill>
+                  <pic:spPr>
+                    <a:xfrm>
+                      <a:off x="0" y="0"/>
+                      <a:ext cx="3824753" cy="4402552"/>
+                    </a:xfrm>
+                    <a:prstGeom prst="rect">
+                      <a:avLst/>
+                    </a:prstGeom>
+                  </pic:spPr>
+                </pic:pic>
+              </a:graphicData>
+            </a:graphic>
+          </wp:inline>
+        </w:drawing>
+      </w:r>
+    </w:p>
+    <w:p>
+      <w:pPr>
+        <w:rPr>
+          <w:sz w:val="24"/>
+          <w:szCs w:val="24"/>
+        </w:rPr>
+      </w:pPr>
+      <w:r>
+        <w:rPr>
+          <w:sz w:val="24"/>
+          <w:szCs w:val="24"/>
+        </w:rPr>
+        <w:drawing>
+          <wp:inline distT="0" distB="0" distL="0" distR="0" wp14:anchorId="354D98AE" wp14:editId="43FCEC2A">
+            <wp:extent cx="3028950" cy="2223787"/>
+            <wp:effectExtent l="0" t="0" r="0" b="5080"/>
+            <wp:docPr id="64099272" name="Picture 1" descr="A screenshot of a computer program&#10;&#10;Description automatically generated"/>
+            <wp:cNvGraphicFramePr>
+              <a:graphicFrameLocks xmlns:a="http://schemas.openxmlformats.org/drawingml/2006/main" noChangeAspect="1"/>
+            </wp:cNvGraphicFramePr>
+            <a:graphic xmlns:a="http://schemas.openxmlformats.org/drawingml/2006/main">
+              <a:graphicData uri="http://schemas.openxmlformats.org/drawingml/2006/picture">
+                <pic:pic xmlns:pic="http://schemas.openxmlformats.org/drawingml/2006/picture">
+                  <pic:nvPicPr>
+                    <pic:cNvPr id="64099272" name="Picture 1" descr="A screenshot of a computer program&#10;&#10;Description automatically generated"/>
+                    <pic:cNvPicPr/>
+                  </pic:nvPicPr>
+                  <pic:blipFill>
+                    <a:blip r:embed="rId41"/>
+                    <a:stretch>
+                      <a:fillRect/>
+                    </a:stretch>
+                  </pic:blipFill>
+                  <pic:spPr>
+                    <a:xfrm>
+                      <a:off x="0" y="0"/>
+                      <a:ext cx="3029049" cy="2223860"/>
+                    </a:xfrm>
+                    <a:prstGeom prst="rect">
+                      <a:avLst/>
+                    </a:prstGeom>
+                  </pic:spPr>
+                </pic:pic>
+              </a:graphicData>
+            </a:graphic>
+          </wp:inline>
+        </w:drawing>
+      </w:r>
+    </w:p>
+    <w:p>
+      <w:pPr>
+        <w:rPr>
+          <w:sz w:val="24"/>
+          <w:szCs w:val="24"/>
+        </w:rPr>
+      </w:pPr>
+      <w:r>
+        <w:rPr>
+          <w:sz w:val="24"/>
+          <w:szCs w:val="24"/>
+        </w:rPr>
+        <w:lastRenderedPageBreak/>
+        <w:t>Overall, this week’s tutorials were pretty basic with learning the language, and I caught on quick because of my work with Python, Java, and C++. This was extremely similar to Java, so it made a lot of sense to me, and it didn’t take long to figure it out.</w:t>
+      </w:r>
+      <w:r>
+        <w:rPr>
+          <w:sz w:val="24"/>
+          <w:szCs w:val="24"/>
+        </w:rPr>
+        <w:t xml:space="preserve"> I feel good with where my Think Aloud is, and I hope to continue it and expand on it throughout the summer and my next years of school.</w:t>
       </w:r>
     </w:p>
     <w:sectPr>

</xml_diff>